<commit_message>
ADD & FIX: add pdf & fix pages in word
</commit_message>
<xml_diff>
--- a/Diploma/docx/OnyushevA_RK6-86_DIPLOMA.docx
+++ b/Diploma/docx/OnyushevA_RK6-86_DIPLOMA.docx
@@ -1906,9 +1906,15 @@
       <w:r>
         <w:rPr>
           <w:u w:val="single"/>
+        </w:rPr>
+        <w:t>7</w:t>
+      </w:r>
+      <w:r>
+        <w:rPr>
+          <w:u w:val="single"/>
           <w:lang w:val="en-US"/>
         </w:rPr>
-        <w:t>74</w:t>
+        <w:t>5</w:t>
       </w:r>
       <w:r>
         <w:t>_ листах формата А4.</w:t>
@@ -6658,12 +6664,14 @@
       </w:pPr>
       <w:bookmarkStart w:id="7" w:name="_Toc169449580"/>
       <w:bookmarkStart w:id="8" w:name="_Toc169480094"/>
+      <w:bookmarkStart w:id="9" w:name="_Toc169491157"/>
       <w:r>
         <w:lastRenderedPageBreak/>
         <w:t>АННОТАЦИЯ</w:t>
       </w:r>
       <w:bookmarkEnd w:id="7"/>
       <w:bookmarkEnd w:id="8"/>
+      <w:bookmarkEnd w:id="9"/>
     </w:p>
     <w:p>
       <w:pPr>
@@ -6782,8 +6790,9 @@
           <w:bCs/>
         </w:rPr>
       </w:pPr>
-      <w:bookmarkStart w:id="9" w:name="_Toc169449581"/>
-      <w:bookmarkStart w:id="10" w:name="_Toc169480095"/>
+      <w:bookmarkStart w:id="10" w:name="_Toc169449581"/>
+      <w:bookmarkStart w:id="11" w:name="_Toc169480095"/>
+      <w:bookmarkStart w:id="12" w:name="_Toc169491158"/>
       <w:r>
         <w:rPr>
           <w:rStyle w:val="HeaderDefaultChar"/>
@@ -6796,8 +6805,9 @@
       <w:bookmarkEnd w:id="1"/>
       <w:bookmarkEnd w:id="2"/>
       <w:bookmarkEnd w:id="6"/>
-      <w:bookmarkEnd w:id="9"/>
       <w:bookmarkEnd w:id="10"/>
+      <w:bookmarkEnd w:id="11"/>
+      <w:bookmarkEnd w:id="12"/>
     </w:p>
     <w:sdt>
       <w:sdtPr>
@@ -6830,7 +6840,7 @@
               <w:noProof/>
               <w:kern w:val="2"/>
               <w:sz w:val="22"/>
-              <w:lang w:val="ru-RU" w:eastAsia="ru-RU"/>
+              <w:lang w:eastAsia="ru-RU"/>
               <w14:ligatures w14:val="standardContextual"/>
             </w:rPr>
           </w:pPr>
@@ -6843,7 +6853,7 @@
           <w:r>
             <w:fldChar w:fldCharType="separate"/>
           </w:r>
-          <w:hyperlink w:anchor="_Toc169480096" w:history="1">
+          <w:hyperlink w:anchor="_Toc169491159" w:history="1">
             <w:r>
               <w:rPr>
                 <w:rStyle w:val="ae"/>
@@ -6870,7 +6880,7 @@
                 <w:noProof/>
                 <w:webHidden/>
               </w:rPr>
-              <w:instrText xml:space="preserve"> PAGEREF _Toc169480096 \h </w:instrText>
+              <w:instrText xml:space="preserve"> PAGEREF _Toc169491159 \h </w:instrText>
             </w:r>
             <w:r>
               <w:rPr>
@@ -6916,7 +6926,7 @@
               <w14:ligatures w14:val="standardContextual"/>
             </w:rPr>
           </w:pPr>
-          <w:hyperlink w:anchor="_Toc169480097" w:history="1">
+          <w:hyperlink w:anchor="_Toc169491160" w:history="1">
             <w:r>
               <w:rPr>
                 <w:rStyle w:val="ae"/>
@@ -6943,7 +6953,7 @@
                 <w:noProof/>
                 <w:webHidden/>
               </w:rPr>
-              <w:instrText xml:space="preserve"> PAGEREF _Toc169480097 \h </w:instrText>
+              <w:instrText xml:space="preserve"> PAGEREF _Toc169491160 \h </w:instrText>
             </w:r>
             <w:r>
               <w:rPr>
@@ -6990,7 +7000,7 @@
               <w14:ligatures w14:val="standardContextual"/>
             </w:rPr>
           </w:pPr>
-          <w:hyperlink w:anchor="_Toc169480098" w:history="1">
+          <w:hyperlink w:anchor="_Toc169491161" w:history="1">
             <w:r>
               <w:rPr>
                 <w:rStyle w:val="ae"/>
@@ -7035,7 +7045,7 @@
                 <w:noProof/>
                 <w:webHidden/>
               </w:rPr>
-              <w:instrText xml:space="preserve"> PAGEREF _Toc169480098 \h </w:instrText>
+              <w:instrText xml:space="preserve"> PAGEREF _Toc169491161 \h </w:instrText>
             </w:r>
             <w:r>
               <w:rPr>
@@ -7082,7 +7092,7 @@
               <w14:ligatures w14:val="standardContextual"/>
             </w:rPr>
           </w:pPr>
-          <w:hyperlink w:anchor="_Toc169480099" w:history="1">
+          <w:hyperlink w:anchor="_Toc169491162" w:history="1">
             <w:r>
               <w:rPr>
                 <w:rStyle w:val="ae"/>
@@ -7127,7 +7137,7 @@
                 <w:noProof/>
                 <w:webHidden/>
               </w:rPr>
-              <w:instrText xml:space="preserve"> PAGEREF _Toc169480099 \h </w:instrText>
+              <w:instrText xml:space="preserve"> PAGEREF _Toc169491162 \h </w:instrText>
             </w:r>
             <w:r>
               <w:rPr>
@@ -7174,7 +7184,7 @@
               <w14:ligatures w14:val="standardContextual"/>
             </w:rPr>
           </w:pPr>
-          <w:hyperlink w:anchor="_Toc169480100" w:history="1">
+          <w:hyperlink w:anchor="_Toc169491163" w:history="1">
             <w:r>
               <w:rPr>
                 <w:rStyle w:val="ae"/>
@@ -7219,7 +7229,7 @@
                 <w:noProof/>
                 <w:webHidden/>
               </w:rPr>
-              <w:instrText xml:space="preserve"> PAGEREF _Toc169480100 \h </w:instrText>
+              <w:instrText xml:space="preserve"> PAGEREF _Toc169491163 \h </w:instrText>
             </w:r>
             <w:r>
               <w:rPr>
@@ -7266,7 +7276,7 @@
               <w14:ligatures w14:val="standardContextual"/>
             </w:rPr>
           </w:pPr>
-          <w:hyperlink w:anchor="_Toc169480101" w:history="1">
+          <w:hyperlink w:anchor="_Toc169491164" w:history="1">
             <w:r>
               <w:rPr>
                 <w:rStyle w:val="ae"/>
@@ -7311,7 +7321,7 @@
                 <w:noProof/>
                 <w:webHidden/>
               </w:rPr>
-              <w:instrText xml:space="preserve"> PAGEREF _Toc169480101 \h </w:instrText>
+              <w:instrText xml:space="preserve"> PAGEREF _Toc169491164 \h </w:instrText>
             </w:r>
             <w:r>
               <w:rPr>
@@ -7358,7 +7368,7 @@
               <w14:ligatures w14:val="standardContextual"/>
             </w:rPr>
           </w:pPr>
-          <w:hyperlink w:anchor="_Toc169480102" w:history="1">
+          <w:hyperlink w:anchor="_Toc169491165" w:history="1">
             <w:r>
               <w:rPr>
                 <w:rStyle w:val="ae"/>
@@ -7403,7 +7413,7 @@
                 <w:noProof/>
                 <w:webHidden/>
               </w:rPr>
-              <w:instrText xml:space="preserve"> PAGEREF _Toc169480102 \h </w:instrText>
+              <w:instrText xml:space="preserve"> PAGEREF _Toc169491165 \h </w:instrText>
             </w:r>
             <w:r>
               <w:rPr>
@@ -7450,7 +7460,7 @@
               <w14:ligatures w14:val="standardContextual"/>
             </w:rPr>
           </w:pPr>
-          <w:hyperlink w:anchor="_Toc169480103" w:history="1">
+          <w:hyperlink w:anchor="_Toc169491166" w:history="1">
             <w:r>
               <w:rPr>
                 <w:rStyle w:val="ae"/>
@@ -7495,7 +7505,7 @@
                 <w:noProof/>
                 <w:webHidden/>
               </w:rPr>
-              <w:instrText xml:space="preserve"> PAGEREF _Toc169480103 \h </w:instrText>
+              <w:instrText xml:space="preserve"> PAGEREF _Toc169491166 \h </w:instrText>
             </w:r>
             <w:r>
               <w:rPr>
@@ -7542,7 +7552,7 @@
               <w14:ligatures w14:val="standardContextual"/>
             </w:rPr>
           </w:pPr>
-          <w:hyperlink w:anchor="_Toc169480104" w:history="1">
+          <w:hyperlink w:anchor="_Toc169491167" w:history="1">
             <w:r>
               <w:rPr>
                 <w:rStyle w:val="ae"/>
@@ -7587,7 +7597,7 @@
                 <w:noProof/>
                 <w:webHidden/>
               </w:rPr>
-              <w:instrText xml:space="preserve"> PAGEREF _Toc169480104 \h </w:instrText>
+              <w:instrText xml:space="preserve"> PAGEREF _Toc169491167 \h </w:instrText>
             </w:r>
             <w:r>
               <w:rPr>
@@ -7634,7 +7644,7 @@
               <w14:ligatures w14:val="standardContextual"/>
             </w:rPr>
           </w:pPr>
-          <w:hyperlink w:anchor="_Toc169480105" w:history="1">
+          <w:hyperlink w:anchor="_Toc169491168" w:history="1">
             <w:r>
               <w:rPr>
                 <w:rStyle w:val="ae"/>
@@ -7679,7 +7689,7 @@
                 <w:noProof/>
                 <w:webHidden/>
               </w:rPr>
-              <w:instrText xml:space="preserve"> PAGEREF _Toc169480105 \h </w:instrText>
+              <w:instrText xml:space="preserve"> PAGEREF _Toc169491168 \h </w:instrText>
             </w:r>
             <w:r>
               <w:rPr>
@@ -7726,7 +7736,7 @@
               <w14:ligatures w14:val="standardContextual"/>
             </w:rPr>
           </w:pPr>
-          <w:hyperlink w:anchor="_Toc169480106" w:history="1">
+          <w:hyperlink w:anchor="_Toc169491169" w:history="1">
             <w:r>
               <w:rPr>
                 <w:rStyle w:val="ae"/>
@@ -7771,7 +7781,7 @@
                 <w:noProof/>
                 <w:webHidden/>
               </w:rPr>
-              <w:instrText xml:space="preserve"> PAGEREF _Toc169480106 \h </w:instrText>
+              <w:instrText xml:space="preserve"> PAGEREF _Toc169491169 \h </w:instrText>
             </w:r>
             <w:r>
               <w:rPr>
@@ -7818,7 +7828,7 @@
               <w14:ligatures w14:val="standardContextual"/>
             </w:rPr>
           </w:pPr>
-          <w:hyperlink w:anchor="_Toc169480107" w:history="1">
+          <w:hyperlink w:anchor="_Toc169491170" w:history="1">
             <w:r>
               <w:rPr>
                 <w:rStyle w:val="ae"/>
@@ -7863,7 +7873,7 @@
                 <w:noProof/>
                 <w:webHidden/>
               </w:rPr>
-              <w:instrText xml:space="preserve"> PAGEREF _Toc169480107 \h </w:instrText>
+              <w:instrText xml:space="preserve"> PAGEREF _Toc169491170 \h </w:instrText>
             </w:r>
             <w:r>
               <w:rPr>
@@ -7910,7 +7920,7 @@
               <w14:ligatures w14:val="standardContextual"/>
             </w:rPr>
           </w:pPr>
-          <w:hyperlink w:anchor="_Toc169480108" w:history="1">
+          <w:hyperlink w:anchor="_Toc169491171" w:history="1">
             <w:r>
               <w:rPr>
                 <w:rStyle w:val="ae"/>
@@ -7955,7 +7965,7 @@
                 <w:noProof/>
                 <w:webHidden/>
               </w:rPr>
-              <w:instrText xml:space="preserve"> PAGEREF _Toc169480108 \h </w:instrText>
+              <w:instrText xml:space="preserve"> PAGEREF _Toc169491171 \h </w:instrText>
             </w:r>
             <w:r>
               <w:rPr>
@@ -8002,7 +8012,7 @@
               <w14:ligatures w14:val="standardContextual"/>
             </w:rPr>
           </w:pPr>
-          <w:hyperlink w:anchor="_Toc169480109" w:history="1">
+          <w:hyperlink w:anchor="_Toc169491172" w:history="1">
             <w:r>
               <w:rPr>
                 <w:rStyle w:val="ae"/>
@@ -8047,7 +8057,7 @@
                 <w:noProof/>
                 <w:webHidden/>
               </w:rPr>
-              <w:instrText xml:space="preserve"> PAGEREF _Toc169480109 \h </w:instrText>
+              <w:instrText xml:space="preserve"> PAGEREF _Toc169491172 \h </w:instrText>
             </w:r>
             <w:r>
               <w:rPr>
@@ -8094,7 +8104,7 @@
               <w14:ligatures w14:val="standardContextual"/>
             </w:rPr>
           </w:pPr>
-          <w:hyperlink w:anchor="_Toc169480110" w:history="1">
+          <w:hyperlink w:anchor="_Toc169491173" w:history="1">
             <w:r>
               <w:rPr>
                 <w:rStyle w:val="ae"/>
@@ -8139,7 +8149,7 @@
                 <w:noProof/>
                 <w:webHidden/>
               </w:rPr>
-              <w:instrText xml:space="preserve"> PAGEREF _Toc169480110 \h </w:instrText>
+              <w:instrText xml:space="preserve"> PAGEREF _Toc169491173 \h </w:instrText>
             </w:r>
             <w:r>
               <w:rPr>
@@ -8186,7 +8196,7 @@
               <w14:ligatures w14:val="standardContextual"/>
             </w:rPr>
           </w:pPr>
-          <w:hyperlink w:anchor="_Toc169480111" w:history="1">
+          <w:hyperlink w:anchor="_Toc169491174" w:history="1">
             <w:r>
               <w:rPr>
                 <w:rStyle w:val="ae"/>
@@ -8231,7 +8241,7 @@
                 <w:noProof/>
                 <w:webHidden/>
               </w:rPr>
-              <w:instrText xml:space="preserve"> PAGEREF _Toc169480111 \h </w:instrText>
+              <w:instrText xml:space="preserve"> PAGEREF _Toc169491174 \h </w:instrText>
             </w:r>
             <w:r>
               <w:rPr>
@@ -8278,7 +8288,7 @@
               <w14:ligatures w14:val="standardContextual"/>
             </w:rPr>
           </w:pPr>
-          <w:hyperlink w:anchor="_Toc169480112" w:history="1">
+          <w:hyperlink w:anchor="_Toc169491175" w:history="1">
             <w:r>
               <w:rPr>
                 <w:rStyle w:val="ae"/>
@@ -8323,7 +8333,7 @@
                 <w:noProof/>
                 <w:webHidden/>
               </w:rPr>
-              <w:instrText xml:space="preserve"> PAGEREF _Toc169480112 \h </w:instrText>
+              <w:instrText xml:space="preserve"> PAGEREF _Toc169491175 \h </w:instrText>
             </w:r>
             <w:r>
               <w:rPr>
@@ -8370,7 +8380,7 @@
               <w14:ligatures w14:val="standardContextual"/>
             </w:rPr>
           </w:pPr>
-          <w:hyperlink w:anchor="_Toc169480113" w:history="1">
+          <w:hyperlink w:anchor="_Toc169491176" w:history="1">
             <w:r>
               <w:rPr>
                 <w:rStyle w:val="ae"/>
@@ -8415,7 +8425,7 @@
                 <w:noProof/>
                 <w:webHidden/>
               </w:rPr>
-              <w:instrText xml:space="preserve"> PAGEREF _Toc169480113 \h </w:instrText>
+              <w:instrText xml:space="preserve"> PAGEREF _Toc169491176 \h </w:instrText>
             </w:r>
             <w:r>
               <w:rPr>
@@ -8436,6 +8446,1586 @@
                 <w:webHidden/>
               </w:rPr>
               <w:t>46</w:t>
+            </w:r>
+            <w:r>
+              <w:rPr>
+                <w:noProof/>
+                <w:webHidden/>
+              </w:rPr>
+              <w:fldChar w:fldCharType="end"/>
+            </w:r>
+          </w:hyperlink>
+        </w:p>
+        <w:p>
+          <w:pPr>
+            <w:pStyle w:val="12"/>
+            <w:tabs>
+              <w:tab w:val="left" w:pos="480"/>
+              <w:tab w:val="right" w:leader="dot" w:pos="9627"/>
+            </w:tabs>
+            <w:rPr>
+              <w:rFonts w:asciiTheme="minorHAnsi" w:eastAsiaTheme="minorEastAsia" w:hAnsiTheme="minorHAnsi" w:cstheme="minorBidi"/>
+              <w:noProof/>
+              <w:kern w:val="2"/>
+              <w:sz w:val="22"/>
+              <w:lang w:val="ru-RU" w:eastAsia="ru-RU"/>
+              <w14:ligatures w14:val="standardContextual"/>
+            </w:rPr>
+          </w:pPr>
+          <w:hyperlink w:anchor="_Toc169491177" w:history="1">
+            <w:r>
+              <w:rPr>
+                <w:rStyle w:val="ae"/>
+                <w:rFonts w:eastAsia="Calibri"/>
+                <w:noProof/>
+              </w:rPr>
+              <w:t>3.</w:t>
+            </w:r>
+            <w:r>
+              <w:rPr>
+                <w:rFonts w:asciiTheme="minorHAnsi" w:eastAsiaTheme="minorEastAsia" w:hAnsiTheme="minorHAnsi" w:cstheme="minorBidi"/>
+                <w:noProof/>
+                <w:kern w:val="2"/>
+                <w:sz w:val="22"/>
+                <w:lang w:val="ru-RU" w:eastAsia="ru-RU"/>
+                <w14:ligatures w14:val="standardContextual"/>
+              </w:rPr>
+              <w:tab/>
+            </w:r>
+            <w:r>
+              <w:rPr>
+                <w:rStyle w:val="ae"/>
+                <w:rFonts w:eastAsia="Calibri"/>
+                <w:noProof/>
+              </w:rPr>
+              <w:t>Разработка архитектуры ViT</w:t>
+            </w:r>
+            <w:r>
+              <w:rPr>
+                <w:noProof/>
+                <w:webHidden/>
+              </w:rPr>
+              <w:tab/>
+            </w:r>
+            <w:r>
+              <w:rPr>
+                <w:noProof/>
+                <w:webHidden/>
+              </w:rPr>
+              <w:fldChar w:fldCharType="begin"/>
+            </w:r>
+            <w:r>
+              <w:rPr>
+                <w:noProof/>
+                <w:webHidden/>
+              </w:rPr>
+              <w:instrText xml:space="preserve"> PAGEREF _Toc169491177 \h </w:instrText>
+            </w:r>
+            <w:r>
+              <w:rPr>
+                <w:noProof/>
+                <w:webHidden/>
+              </w:rPr>
+            </w:r>
+            <w:r>
+              <w:rPr>
+                <w:noProof/>
+                <w:webHidden/>
+              </w:rPr>
+              <w:fldChar w:fldCharType="separate"/>
+            </w:r>
+            <w:r>
+              <w:rPr>
+                <w:noProof/>
+                <w:webHidden/>
+              </w:rPr>
+              <w:t>47</w:t>
+            </w:r>
+            <w:r>
+              <w:rPr>
+                <w:noProof/>
+                <w:webHidden/>
+              </w:rPr>
+              <w:fldChar w:fldCharType="end"/>
+            </w:r>
+          </w:hyperlink>
+        </w:p>
+        <w:p>
+          <w:pPr>
+            <w:pStyle w:val="12"/>
+            <w:tabs>
+              <w:tab w:val="left" w:pos="660"/>
+              <w:tab w:val="right" w:leader="dot" w:pos="9627"/>
+            </w:tabs>
+            <w:rPr>
+              <w:rFonts w:asciiTheme="minorHAnsi" w:eastAsiaTheme="minorEastAsia" w:hAnsiTheme="minorHAnsi" w:cstheme="minorBidi"/>
+              <w:noProof/>
+              <w:kern w:val="2"/>
+              <w:sz w:val="22"/>
+              <w:lang w:val="ru-RU" w:eastAsia="ru-RU"/>
+              <w14:ligatures w14:val="standardContextual"/>
+            </w:rPr>
+          </w:pPr>
+          <w:hyperlink w:anchor="_Toc169491178" w:history="1">
+            <w:r>
+              <w:rPr>
+                <w:rStyle w:val="ae"/>
+                <w:rFonts w:eastAsia="Calibri"/>
+                <w:noProof/>
+              </w:rPr>
+              <w:t>3.1</w:t>
+            </w:r>
+            <w:r>
+              <w:rPr>
+                <w:rFonts w:asciiTheme="minorHAnsi" w:eastAsiaTheme="minorEastAsia" w:hAnsiTheme="minorHAnsi" w:cstheme="minorBidi"/>
+                <w:noProof/>
+                <w:kern w:val="2"/>
+                <w:sz w:val="22"/>
+                <w:lang w:val="ru-RU" w:eastAsia="ru-RU"/>
+                <w14:ligatures w14:val="standardContextual"/>
+              </w:rPr>
+              <w:tab/>
+            </w:r>
+            <w:r>
+              <w:rPr>
+                <w:rStyle w:val="ae"/>
+                <w:rFonts w:eastAsia="Calibri"/>
+                <w:noProof/>
+              </w:rPr>
+              <w:t>Устройство визуальной трансформерной НС</w:t>
+            </w:r>
+            <w:r>
+              <w:rPr>
+                <w:noProof/>
+                <w:webHidden/>
+              </w:rPr>
+              <w:tab/>
+            </w:r>
+            <w:r>
+              <w:rPr>
+                <w:noProof/>
+                <w:webHidden/>
+              </w:rPr>
+              <w:fldChar w:fldCharType="begin"/>
+            </w:r>
+            <w:r>
+              <w:rPr>
+                <w:noProof/>
+                <w:webHidden/>
+              </w:rPr>
+              <w:instrText xml:space="preserve"> PAGEREF _Toc169491178 \h </w:instrText>
+            </w:r>
+            <w:r>
+              <w:rPr>
+                <w:noProof/>
+                <w:webHidden/>
+              </w:rPr>
+            </w:r>
+            <w:r>
+              <w:rPr>
+                <w:noProof/>
+                <w:webHidden/>
+              </w:rPr>
+              <w:fldChar w:fldCharType="separate"/>
+            </w:r>
+            <w:r>
+              <w:rPr>
+                <w:noProof/>
+                <w:webHidden/>
+              </w:rPr>
+              <w:t>48</w:t>
+            </w:r>
+            <w:r>
+              <w:rPr>
+                <w:noProof/>
+                <w:webHidden/>
+              </w:rPr>
+              <w:fldChar w:fldCharType="end"/>
+            </w:r>
+          </w:hyperlink>
+        </w:p>
+        <w:p>
+          <w:pPr>
+            <w:pStyle w:val="12"/>
+            <w:tabs>
+              <w:tab w:val="left" w:pos="660"/>
+              <w:tab w:val="right" w:leader="dot" w:pos="9627"/>
+            </w:tabs>
+            <w:rPr>
+              <w:rFonts w:asciiTheme="minorHAnsi" w:eastAsiaTheme="minorEastAsia" w:hAnsiTheme="minorHAnsi" w:cstheme="minorBidi"/>
+              <w:noProof/>
+              <w:kern w:val="2"/>
+              <w:sz w:val="22"/>
+              <w:lang w:val="ru-RU" w:eastAsia="ru-RU"/>
+              <w14:ligatures w14:val="standardContextual"/>
+            </w:rPr>
+          </w:pPr>
+          <w:hyperlink w:anchor="_Toc169491179" w:history="1">
+            <w:r>
+              <w:rPr>
+                <w:rStyle w:val="ae"/>
+                <w:rFonts w:eastAsia="Calibri"/>
+                <w:noProof/>
+              </w:rPr>
+              <w:t>3.2.</w:t>
+            </w:r>
+            <w:r>
+              <w:rPr>
+                <w:rFonts w:asciiTheme="minorHAnsi" w:eastAsiaTheme="minorEastAsia" w:hAnsiTheme="minorHAnsi" w:cstheme="minorBidi"/>
+                <w:noProof/>
+                <w:kern w:val="2"/>
+                <w:sz w:val="22"/>
+                <w:lang w:val="ru-RU" w:eastAsia="ru-RU"/>
+                <w14:ligatures w14:val="standardContextual"/>
+              </w:rPr>
+              <w:tab/>
+            </w:r>
+            <w:r>
+              <w:rPr>
+                <w:rStyle w:val="ae"/>
+                <w:rFonts w:eastAsia="Calibri"/>
+                <w:noProof/>
+              </w:rPr>
+              <w:t>Что поступает в трансформер</w:t>
+            </w:r>
+            <w:r>
+              <w:rPr>
+                <w:noProof/>
+                <w:webHidden/>
+              </w:rPr>
+              <w:tab/>
+            </w:r>
+            <w:r>
+              <w:rPr>
+                <w:noProof/>
+                <w:webHidden/>
+              </w:rPr>
+              <w:fldChar w:fldCharType="begin"/>
+            </w:r>
+            <w:r>
+              <w:rPr>
+                <w:noProof/>
+                <w:webHidden/>
+              </w:rPr>
+              <w:instrText xml:space="preserve"> PAGEREF _Toc169491179 \h </w:instrText>
+            </w:r>
+            <w:r>
+              <w:rPr>
+                <w:noProof/>
+                <w:webHidden/>
+              </w:rPr>
+            </w:r>
+            <w:r>
+              <w:rPr>
+                <w:noProof/>
+                <w:webHidden/>
+              </w:rPr>
+              <w:fldChar w:fldCharType="separate"/>
+            </w:r>
+            <w:r>
+              <w:rPr>
+                <w:noProof/>
+                <w:webHidden/>
+              </w:rPr>
+              <w:t>50</w:t>
+            </w:r>
+            <w:r>
+              <w:rPr>
+                <w:noProof/>
+                <w:webHidden/>
+              </w:rPr>
+              <w:fldChar w:fldCharType="end"/>
+            </w:r>
+          </w:hyperlink>
+        </w:p>
+        <w:p>
+          <w:pPr>
+            <w:pStyle w:val="12"/>
+            <w:tabs>
+              <w:tab w:val="left" w:pos="660"/>
+              <w:tab w:val="right" w:leader="dot" w:pos="9627"/>
+            </w:tabs>
+            <w:rPr>
+              <w:rFonts w:asciiTheme="minorHAnsi" w:eastAsiaTheme="minorEastAsia" w:hAnsiTheme="minorHAnsi" w:cstheme="minorBidi"/>
+              <w:noProof/>
+              <w:kern w:val="2"/>
+              <w:sz w:val="22"/>
+              <w:lang w:val="ru-RU" w:eastAsia="ru-RU"/>
+              <w14:ligatures w14:val="standardContextual"/>
+            </w:rPr>
+          </w:pPr>
+          <w:hyperlink w:anchor="_Toc169491180" w:history="1">
+            <w:r>
+              <w:rPr>
+                <w:rStyle w:val="ae"/>
+                <w:rFonts w:eastAsia="Calibri"/>
+                <w:noProof/>
+              </w:rPr>
+              <w:t>3.3.</w:t>
+            </w:r>
+            <w:r>
+              <w:rPr>
+                <w:rFonts w:asciiTheme="minorHAnsi" w:eastAsiaTheme="minorEastAsia" w:hAnsiTheme="minorHAnsi" w:cstheme="minorBidi"/>
+                <w:noProof/>
+                <w:kern w:val="2"/>
+                <w:sz w:val="22"/>
+                <w:lang w:val="ru-RU" w:eastAsia="ru-RU"/>
+                <w14:ligatures w14:val="standardContextual"/>
+              </w:rPr>
+              <w:tab/>
+            </w:r>
+            <w:r>
+              <w:rPr>
+                <w:rStyle w:val="ae"/>
+                <w:rFonts w:eastAsia="Calibri"/>
+                <w:noProof/>
+              </w:rPr>
+              <w:t>Механизм «внимания»</w:t>
+            </w:r>
+            <w:r>
+              <w:rPr>
+                <w:noProof/>
+                <w:webHidden/>
+              </w:rPr>
+              <w:tab/>
+            </w:r>
+            <w:r>
+              <w:rPr>
+                <w:noProof/>
+                <w:webHidden/>
+              </w:rPr>
+              <w:fldChar w:fldCharType="begin"/>
+            </w:r>
+            <w:r>
+              <w:rPr>
+                <w:noProof/>
+                <w:webHidden/>
+              </w:rPr>
+              <w:instrText xml:space="preserve"> PAGEREF _Toc169491180 \h </w:instrText>
+            </w:r>
+            <w:r>
+              <w:rPr>
+                <w:noProof/>
+                <w:webHidden/>
+              </w:rPr>
+            </w:r>
+            <w:r>
+              <w:rPr>
+                <w:noProof/>
+                <w:webHidden/>
+              </w:rPr>
+              <w:fldChar w:fldCharType="separate"/>
+            </w:r>
+            <w:r>
+              <w:rPr>
+                <w:noProof/>
+                <w:webHidden/>
+              </w:rPr>
+              <w:t>52</w:t>
+            </w:r>
+            <w:r>
+              <w:rPr>
+                <w:noProof/>
+                <w:webHidden/>
+              </w:rPr>
+              <w:fldChar w:fldCharType="end"/>
+            </w:r>
+          </w:hyperlink>
+        </w:p>
+        <w:p>
+          <w:pPr>
+            <w:pStyle w:val="12"/>
+            <w:tabs>
+              <w:tab w:val="left" w:pos="660"/>
+              <w:tab w:val="right" w:leader="dot" w:pos="9627"/>
+            </w:tabs>
+            <w:rPr>
+              <w:rFonts w:asciiTheme="minorHAnsi" w:eastAsiaTheme="minorEastAsia" w:hAnsiTheme="minorHAnsi" w:cstheme="minorBidi"/>
+              <w:noProof/>
+              <w:kern w:val="2"/>
+              <w:sz w:val="22"/>
+              <w:lang w:val="ru-RU" w:eastAsia="ru-RU"/>
+              <w14:ligatures w14:val="standardContextual"/>
+            </w:rPr>
+          </w:pPr>
+          <w:hyperlink w:anchor="_Toc169491181" w:history="1">
+            <w:r>
+              <w:rPr>
+                <w:rStyle w:val="ae"/>
+                <w:rFonts w:eastAsia="Calibri"/>
+                <w:noProof/>
+              </w:rPr>
+              <w:t>3.4.</w:t>
+            </w:r>
+            <w:r>
+              <w:rPr>
+                <w:rFonts w:asciiTheme="minorHAnsi" w:eastAsiaTheme="minorEastAsia" w:hAnsiTheme="minorHAnsi" w:cstheme="minorBidi"/>
+                <w:noProof/>
+                <w:kern w:val="2"/>
+                <w:sz w:val="22"/>
+                <w:lang w:val="ru-RU" w:eastAsia="ru-RU"/>
+                <w14:ligatures w14:val="standardContextual"/>
+              </w:rPr>
+              <w:tab/>
+            </w:r>
+            <w:r>
+              <w:rPr>
+                <w:rStyle w:val="ae"/>
+                <w:rFonts w:eastAsia="Calibri"/>
+                <w:noProof/>
+              </w:rPr>
+              <w:t>Полносвязная нейронная сеть</w:t>
+            </w:r>
+            <w:r>
+              <w:rPr>
+                <w:noProof/>
+                <w:webHidden/>
+              </w:rPr>
+              <w:tab/>
+            </w:r>
+            <w:r>
+              <w:rPr>
+                <w:noProof/>
+                <w:webHidden/>
+              </w:rPr>
+              <w:fldChar w:fldCharType="begin"/>
+            </w:r>
+            <w:r>
+              <w:rPr>
+                <w:noProof/>
+                <w:webHidden/>
+              </w:rPr>
+              <w:instrText xml:space="preserve"> PAGEREF _Toc169491181 \h </w:instrText>
+            </w:r>
+            <w:r>
+              <w:rPr>
+                <w:noProof/>
+                <w:webHidden/>
+              </w:rPr>
+            </w:r>
+            <w:r>
+              <w:rPr>
+                <w:noProof/>
+                <w:webHidden/>
+              </w:rPr>
+              <w:fldChar w:fldCharType="separate"/>
+            </w:r>
+            <w:r>
+              <w:rPr>
+                <w:noProof/>
+                <w:webHidden/>
+              </w:rPr>
+              <w:t>55</w:t>
+            </w:r>
+            <w:r>
+              <w:rPr>
+                <w:noProof/>
+                <w:webHidden/>
+              </w:rPr>
+              <w:fldChar w:fldCharType="end"/>
+            </w:r>
+          </w:hyperlink>
+        </w:p>
+        <w:p>
+          <w:pPr>
+            <w:pStyle w:val="12"/>
+            <w:tabs>
+              <w:tab w:val="left" w:pos="660"/>
+              <w:tab w:val="right" w:leader="dot" w:pos="9627"/>
+            </w:tabs>
+            <w:rPr>
+              <w:rFonts w:asciiTheme="minorHAnsi" w:eastAsiaTheme="minorEastAsia" w:hAnsiTheme="minorHAnsi" w:cstheme="minorBidi"/>
+              <w:noProof/>
+              <w:kern w:val="2"/>
+              <w:sz w:val="22"/>
+              <w:lang w:val="ru-RU" w:eastAsia="ru-RU"/>
+              <w14:ligatures w14:val="standardContextual"/>
+            </w:rPr>
+          </w:pPr>
+          <w:hyperlink w:anchor="_Toc169491182" w:history="1">
+            <w:r>
+              <w:rPr>
+                <w:rStyle w:val="ae"/>
+                <w:rFonts w:eastAsia="Calibri"/>
+                <w:noProof/>
+              </w:rPr>
+              <w:t>3.5.</w:t>
+            </w:r>
+            <w:r>
+              <w:rPr>
+                <w:rFonts w:asciiTheme="minorHAnsi" w:eastAsiaTheme="minorEastAsia" w:hAnsiTheme="minorHAnsi" w:cstheme="minorBidi"/>
+                <w:noProof/>
+                <w:kern w:val="2"/>
+                <w:sz w:val="22"/>
+                <w:lang w:val="ru-RU" w:eastAsia="ru-RU"/>
+                <w14:ligatures w14:val="standardContextual"/>
+              </w:rPr>
+              <w:tab/>
+            </w:r>
+            <w:r>
+              <w:rPr>
+                <w:rStyle w:val="ae"/>
+                <w:rFonts w:eastAsia="Calibri"/>
+                <w:noProof/>
+              </w:rPr>
+              <w:t>Блок энкодер</w:t>
+            </w:r>
+            <w:r>
+              <w:rPr>
+                <w:noProof/>
+                <w:webHidden/>
+              </w:rPr>
+              <w:tab/>
+            </w:r>
+            <w:r>
+              <w:rPr>
+                <w:noProof/>
+                <w:webHidden/>
+              </w:rPr>
+              <w:fldChar w:fldCharType="begin"/>
+            </w:r>
+            <w:r>
+              <w:rPr>
+                <w:noProof/>
+                <w:webHidden/>
+              </w:rPr>
+              <w:instrText xml:space="preserve"> PAGEREF _Toc169491182 \h </w:instrText>
+            </w:r>
+            <w:r>
+              <w:rPr>
+                <w:noProof/>
+                <w:webHidden/>
+              </w:rPr>
+            </w:r>
+            <w:r>
+              <w:rPr>
+                <w:noProof/>
+                <w:webHidden/>
+              </w:rPr>
+              <w:fldChar w:fldCharType="separate"/>
+            </w:r>
+            <w:r>
+              <w:rPr>
+                <w:noProof/>
+                <w:webHidden/>
+              </w:rPr>
+              <w:t>56</w:t>
+            </w:r>
+            <w:r>
+              <w:rPr>
+                <w:noProof/>
+                <w:webHidden/>
+              </w:rPr>
+              <w:fldChar w:fldCharType="end"/>
+            </w:r>
+          </w:hyperlink>
+        </w:p>
+        <w:p>
+          <w:pPr>
+            <w:pStyle w:val="12"/>
+            <w:tabs>
+              <w:tab w:val="left" w:pos="660"/>
+              <w:tab w:val="right" w:leader="dot" w:pos="9627"/>
+            </w:tabs>
+            <w:rPr>
+              <w:rFonts w:asciiTheme="minorHAnsi" w:eastAsiaTheme="minorEastAsia" w:hAnsiTheme="minorHAnsi" w:cstheme="minorBidi"/>
+              <w:noProof/>
+              <w:kern w:val="2"/>
+              <w:sz w:val="22"/>
+              <w:lang w:val="ru-RU" w:eastAsia="ru-RU"/>
+              <w14:ligatures w14:val="standardContextual"/>
+            </w:rPr>
+          </w:pPr>
+          <w:hyperlink w:anchor="_Toc169491183" w:history="1">
+            <w:r>
+              <w:rPr>
+                <w:rStyle w:val="ae"/>
+                <w:rFonts w:eastAsia="Calibri"/>
+                <w:noProof/>
+              </w:rPr>
+              <w:t>3.6.</w:t>
+            </w:r>
+            <w:r>
+              <w:rPr>
+                <w:rFonts w:asciiTheme="minorHAnsi" w:eastAsiaTheme="minorEastAsia" w:hAnsiTheme="minorHAnsi" w:cstheme="minorBidi"/>
+                <w:noProof/>
+                <w:kern w:val="2"/>
+                <w:sz w:val="22"/>
+                <w:lang w:val="ru-RU" w:eastAsia="ru-RU"/>
+                <w14:ligatures w14:val="standardContextual"/>
+              </w:rPr>
+              <w:tab/>
+            </w:r>
+            <w:r>
+              <w:rPr>
+                <w:rStyle w:val="ae"/>
+                <w:rFonts w:eastAsia="Calibri"/>
+                <w:noProof/>
+              </w:rPr>
+              <w:t>Проведение исследования</w:t>
+            </w:r>
+            <w:r>
+              <w:rPr>
+                <w:noProof/>
+                <w:webHidden/>
+              </w:rPr>
+              <w:tab/>
+            </w:r>
+            <w:r>
+              <w:rPr>
+                <w:noProof/>
+                <w:webHidden/>
+              </w:rPr>
+              <w:fldChar w:fldCharType="begin"/>
+            </w:r>
+            <w:r>
+              <w:rPr>
+                <w:noProof/>
+                <w:webHidden/>
+              </w:rPr>
+              <w:instrText xml:space="preserve"> PAGEREF _Toc169491183 \h </w:instrText>
+            </w:r>
+            <w:r>
+              <w:rPr>
+                <w:noProof/>
+                <w:webHidden/>
+              </w:rPr>
+            </w:r>
+            <w:r>
+              <w:rPr>
+                <w:noProof/>
+                <w:webHidden/>
+              </w:rPr>
+              <w:fldChar w:fldCharType="separate"/>
+            </w:r>
+            <w:r>
+              <w:rPr>
+                <w:noProof/>
+                <w:webHidden/>
+              </w:rPr>
+              <w:t>57</w:t>
+            </w:r>
+            <w:r>
+              <w:rPr>
+                <w:noProof/>
+                <w:webHidden/>
+              </w:rPr>
+              <w:fldChar w:fldCharType="end"/>
+            </w:r>
+          </w:hyperlink>
+        </w:p>
+        <w:p>
+          <w:pPr>
+            <w:pStyle w:val="12"/>
+            <w:tabs>
+              <w:tab w:val="left" w:pos="660"/>
+              <w:tab w:val="right" w:leader="dot" w:pos="9627"/>
+            </w:tabs>
+            <w:rPr>
+              <w:rFonts w:asciiTheme="minorHAnsi" w:eastAsiaTheme="minorEastAsia" w:hAnsiTheme="minorHAnsi" w:cstheme="minorBidi"/>
+              <w:noProof/>
+              <w:kern w:val="2"/>
+              <w:sz w:val="22"/>
+              <w:lang w:val="ru-RU" w:eastAsia="ru-RU"/>
+              <w14:ligatures w14:val="standardContextual"/>
+            </w:rPr>
+          </w:pPr>
+          <w:hyperlink w:anchor="_Toc169491184" w:history="1">
+            <w:r>
+              <w:rPr>
+                <w:rStyle w:val="ae"/>
+                <w:rFonts w:eastAsia="Calibri"/>
+                <w:noProof/>
+              </w:rPr>
+              <w:t>3.7.</w:t>
+            </w:r>
+            <w:r>
+              <w:rPr>
+                <w:rFonts w:asciiTheme="minorHAnsi" w:eastAsiaTheme="minorEastAsia" w:hAnsiTheme="minorHAnsi" w:cstheme="minorBidi"/>
+                <w:noProof/>
+                <w:kern w:val="2"/>
+                <w:sz w:val="22"/>
+                <w:lang w:val="ru-RU" w:eastAsia="ru-RU"/>
+                <w14:ligatures w14:val="standardContextual"/>
+              </w:rPr>
+              <w:tab/>
+            </w:r>
+            <w:r>
+              <w:rPr>
+                <w:rStyle w:val="ae"/>
+                <w:rFonts w:eastAsia="Calibri"/>
+                <w:noProof/>
+              </w:rPr>
+              <w:t>Заключение по ViT</w:t>
+            </w:r>
+            <w:r>
+              <w:rPr>
+                <w:noProof/>
+                <w:webHidden/>
+              </w:rPr>
+              <w:tab/>
+            </w:r>
+            <w:r>
+              <w:rPr>
+                <w:noProof/>
+                <w:webHidden/>
+              </w:rPr>
+              <w:fldChar w:fldCharType="begin"/>
+            </w:r>
+            <w:r>
+              <w:rPr>
+                <w:noProof/>
+                <w:webHidden/>
+              </w:rPr>
+              <w:instrText xml:space="preserve"> PAGEREF _Toc169491184 \h </w:instrText>
+            </w:r>
+            <w:r>
+              <w:rPr>
+                <w:noProof/>
+                <w:webHidden/>
+              </w:rPr>
+            </w:r>
+            <w:r>
+              <w:rPr>
+                <w:noProof/>
+                <w:webHidden/>
+              </w:rPr>
+              <w:fldChar w:fldCharType="separate"/>
+            </w:r>
+            <w:r>
+              <w:rPr>
+                <w:noProof/>
+                <w:webHidden/>
+              </w:rPr>
+              <w:t>60</w:t>
+            </w:r>
+            <w:r>
+              <w:rPr>
+                <w:noProof/>
+                <w:webHidden/>
+              </w:rPr>
+              <w:fldChar w:fldCharType="end"/>
+            </w:r>
+          </w:hyperlink>
+        </w:p>
+        <w:p>
+          <w:pPr>
+            <w:pStyle w:val="12"/>
+            <w:tabs>
+              <w:tab w:val="left" w:pos="480"/>
+              <w:tab w:val="right" w:leader="dot" w:pos="9627"/>
+            </w:tabs>
+            <w:rPr>
+              <w:rFonts w:asciiTheme="minorHAnsi" w:eastAsiaTheme="minorEastAsia" w:hAnsiTheme="minorHAnsi" w:cstheme="minorBidi"/>
+              <w:noProof/>
+              <w:kern w:val="2"/>
+              <w:sz w:val="22"/>
+              <w:lang w:val="ru-RU" w:eastAsia="ru-RU"/>
+              <w14:ligatures w14:val="standardContextual"/>
+            </w:rPr>
+          </w:pPr>
+          <w:hyperlink w:anchor="_Toc169491185" w:history="1">
+            <w:r>
+              <w:rPr>
+                <w:rStyle w:val="ae"/>
+                <w:noProof/>
+              </w:rPr>
+              <w:t>4.</w:t>
+            </w:r>
+            <w:r>
+              <w:rPr>
+                <w:rFonts w:asciiTheme="minorHAnsi" w:eastAsiaTheme="minorEastAsia" w:hAnsiTheme="minorHAnsi" w:cstheme="minorBidi"/>
+                <w:noProof/>
+                <w:kern w:val="2"/>
+                <w:sz w:val="22"/>
+                <w:lang w:val="ru-RU" w:eastAsia="ru-RU"/>
+                <w14:ligatures w14:val="standardContextual"/>
+              </w:rPr>
+              <w:tab/>
+            </w:r>
+            <w:r>
+              <w:rPr>
+                <w:rStyle w:val="ae"/>
+                <w:noProof/>
+              </w:rPr>
+              <w:t>Метод дообучению</w:t>
+            </w:r>
+            <w:r>
+              <w:rPr>
+                <w:noProof/>
+                <w:webHidden/>
+              </w:rPr>
+              <w:tab/>
+            </w:r>
+            <w:r>
+              <w:rPr>
+                <w:noProof/>
+                <w:webHidden/>
+              </w:rPr>
+              <w:fldChar w:fldCharType="begin"/>
+            </w:r>
+            <w:r>
+              <w:rPr>
+                <w:noProof/>
+                <w:webHidden/>
+              </w:rPr>
+              <w:instrText xml:space="preserve"> PAGEREF _Toc169491185 \h </w:instrText>
+            </w:r>
+            <w:r>
+              <w:rPr>
+                <w:noProof/>
+                <w:webHidden/>
+              </w:rPr>
+            </w:r>
+            <w:r>
+              <w:rPr>
+                <w:noProof/>
+                <w:webHidden/>
+              </w:rPr>
+              <w:fldChar w:fldCharType="separate"/>
+            </w:r>
+            <w:r>
+              <w:rPr>
+                <w:noProof/>
+                <w:webHidden/>
+              </w:rPr>
+              <w:t>61</w:t>
+            </w:r>
+            <w:r>
+              <w:rPr>
+                <w:noProof/>
+                <w:webHidden/>
+              </w:rPr>
+              <w:fldChar w:fldCharType="end"/>
+            </w:r>
+          </w:hyperlink>
+        </w:p>
+        <w:p>
+          <w:pPr>
+            <w:pStyle w:val="12"/>
+            <w:tabs>
+              <w:tab w:val="left" w:pos="660"/>
+              <w:tab w:val="right" w:leader="dot" w:pos="9627"/>
+            </w:tabs>
+            <w:rPr>
+              <w:rFonts w:asciiTheme="minorHAnsi" w:eastAsiaTheme="minorEastAsia" w:hAnsiTheme="minorHAnsi" w:cstheme="minorBidi"/>
+              <w:noProof/>
+              <w:kern w:val="2"/>
+              <w:sz w:val="22"/>
+              <w:lang w:val="ru-RU" w:eastAsia="ru-RU"/>
+              <w14:ligatures w14:val="standardContextual"/>
+            </w:rPr>
+          </w:pPr>
+          <w:hyperlink w:anchor="_Toc169491186" w:history="1">
+            <w:r>
+              <w:rPr>
+                <w:rStyle w:val="ae"/>
+                <w:noProof/>
+              </w:rPr>
+              <w:t>4.1.</w:t>
+            </w:r>
+            <w:r>
+              <w:rPr>
+                <w:rFonts w:asciiTheme="minorHAnsi" w:eastAsiaTheme="minorEastAsia" w:hAnsiTheme="minorHAnsi" w:cstheme="minorBidi"/>
+                <w:noProof/>
+                <w:kern w:val="2"/>
+                <w:sz w:val="22"/>
+                <w:lang w:val="ru-RU" w:eastAsia="ru-RU"/>
+                <w14:ligatures w14:val="standardContextual"/>
+              </w:rPr>
+              <w:tab/>
+            </w:r>
+            <w:r>
+              <w:rPr>
+                <w:rStyle w:val="ae"/>
+                <w:noProof/>
+              </w:rPr>
+              <w:t>Разработка модуля дообучения</w:t>
+            </w:r>
+            <w:r>
+              <w:rPr>
+                <w:noProof/>
+                <w:webHidden/>
+              </w:rPr>
+              <w:tab/>
+            </w:r>
+            <w:r>
+              <w:rPr>
+                <w:noProof/>
+                <w:webHidden/>
+              </w:rPr>
+              <w:fldChar w:fldCharType="begin"/>
+            </w:r>
+            <w:r>
+              <w:rPr>
+                <w:noProof/>
+                <w:webHidden/>
+              </w:rPr>
+              <w:instrText xml:space="preserve"> PAGEREF _Toc169491186 \h </w:instrText>
+            </w:r>
+            <w:r>
+              <w:rPr>
+                <w:noProof/>
+                <w:webHidden/>
+              </w:rPr>
+            </w:r>
+            <w:r>
+              <w:rPr>
+                <w:noProof/>
+                <w:webHidden/>
+              </w:rPr>
+              <w:fldChar w:fldCharType="separate"/>
+            </w:r>
+            <w:r>
+              <w:rPr>
+                <w:noProof/>
+                <w:webHidden/>
+              </w:rPr>
+              <w:t>62</w:t>
+            </w:r>
+            <w:r>
+              <w:rPr>
+                <w:noProof/>
+                <w:webHidden/>
+              </w:rPr>
+              <w:fldChar w:fldCharType="end"/>
+            </w:r>
+          </w:hyperlink>
+        </w:p>
+        <w:p>
+          <w:pPr>
+            <w:pStyle w:val="12"/>
+            <w:tabs>
+              <w:tab w:val="left" w:pos="660"/>
+              <w:tab w:val="right" w:leader="dot" w:pos="9627"/>
+            </w:tabs>
+            <w:rPr>
+              <w:rFonts w:asciiTheme="minorHAnsi" w:eastAsiaTheme="minorEastAsia" w:hAnsiTheme="minorHAnsi" w:cstheme="minorBidi"/>
+              <w:noProof/>
+              <w:kern w:val="2"/>
+              <w:sz w:val="22"/>
+              <w:lang w:val="ru-RU" w:eastAsia="ru-RU"/>
+              <w14:ligatures w14:val="standardContextual"/>
+            </w:rPr>
+          </w:pPr>
+          <w:hyperlink w:anchor="_Toc169491187" w:history="1">
+            <w:r>
+              <w:rPr>
+                <w:rStyle w:val="ae"/>
+                <w:noProof/>
+              </w:rPr>
+              <w:t>4.2.</w:t>
+            </w:r>
+            <w:r>
+              <w:rPr>
+                <w:rFonts w:asciiTheme="minorHAnsi" w:eastAsiaTheme="minorEastAsia" w:hAnsiTheme="minorHAnsi" w:cstheme="minorBidi"/>
+                <w:noProof/>
+                <w:kern w:val="2"/>
+                <w:sz w:val="22"/>
+                <w:lang w:val="ru-RU" w:eastAsia="ru-RU"/>
+                <w14:ligatures w14:val="standardContextual"/>
+              </w:rPr>
+              <w:tab/>
+            </w:r>
+            <w:r>
+              <w:rPr>
+                <w:rStyle w:val="ae"/>
+                <w:noProof/>
+              </w:rPr>
+              <w:t>Реализация класса создания датасетов</w:t>
+            </w:r>
+            <w:r>
+              <w:rPr>
+                <w:noProof/>
+                <w:webHidden/>
+              </w:rPr>
+              <w:tab/>
+            </w:r>
+            <w:r>
+              <w:rPr>
+                <w:noProof/>
+                <w:webHidden/>
+              </w:rPr>
+              <w:fldChar w:fldCharType="begin"/>
+            </w:r>
+            <w:r>
+              <w:rPr>
+                <w:noProof/>
+                <w:webHidden/>
+              </w:rPr>
+              <w:instrText xml:space="preserve"> PAGEREF _Toc169491187 \h </w:instrText>
+            </w:r>
+            <w:r>
+              <w:rPr>
+                <w:noProof/>
+                <w:webHidden/>
+              </w:rPr>
+            </w:r>
+            <w:r>
+              <w:rPr>
+                <w:noProof/>
+                <w:webHidden/>
+              </w:rPr>
+              <w:fldChar w:fldCharType="separate"/>
+            </w:r>
+            <w:r>
+              <w:rPr>
+                <w:noProof/>
+                <w:webHidden/>
+              </w:rPr>
+              <w:t>63</w:t>
+            </w:r>
+            <w:r>
+              <w:rPr>
+                <w:noProof/>
+                <w:webHidden/>
+              </w:rPr>
+              <w:fldChar w:fldCharType="end"/>
+            </w:r>
+          </w:hyperlink>
+        </w:p>
+        <w:p>
+          <w:pPr>
+            <w:pStyle w:val="12"/>
+            <w:tabs>
+              <w:tab w:val="left" w:pos="660"/>
+              <w:tab w:val="right" w:leader="dot" w:pos="9627"/>
+            </w:tabs>
+            <w:rPr>
+              <w:rFonts w:asciiTheme="minorHAnsi" w:eastAsiaTheme="minorEastAsia" w:hAnsiTheme="minorHAnsi" w:cstheme="minorBidi"/>
+              <w:noProof/>
+              <w:kern w:val="2"/>
+              <w:sz w:val="22"/>
+              <w:lang w:val="ru-RU" w:eastAsia="ru-RU"/>
+              <w14:ligatures w14:val="standardContextual"/>
+            </w:rPr>
+          </w:pPr>
+          <w:hyperlink w:anchor="_Toc169491188" w:history="1">
+            <w:r>
+              <w:rPr>
+                <w:rStyle w:val="ae"/>
+                <w:noProof/>
+              </w:rPr>
+              <w:t>4.3.</w:t>
+            </w:r>
+            <w:r>
+              <w:rPr>
+                <w:rFonts w:asciiTheme="minorHAnsi" w:eastAsiaTheme="minorEastAsia" w:hAnsiTheme="minorHAnsi" w:cstheme="minorBidi"/>
+                <w:noProof/>
+                <w:kern w:val="2"/>
+                <w:sz w:val="22"/>
+                <w:lang w:val="ru-RU" w:eastAsia="ru-RU"/>
+                <w14:ligatures w14:val="standardContextual"/>
+              </w:rPr>
+              <w:tab/>
+            </w:r>
+            <w:r>
+              <w:rPr>
+                <w:rStyle w:val="ae"/>
+                <w:noProof/>
+              </w:rPr>
+              <w:t>Реализация метода дообучения</w:t>
+            </w:r>
+            <w:r>
+              <w:rPr>
+                <w:noProof/>
+                <w:webHidden/>
+              </w:rPr>
+              <w:tab/>
+            </w:r>
+            <w:r>
+              <w:rPr>
+                <w:noProof/>
+                <w:webHidden/>
+              </w:rPr>
+              <w:fldChar w:fldCharType="begin"/>
+            </w:r>
+            <w:r>
+              <w:rPr>
+                <w:noProof/>
+                <w:webHidden/>
+              </w:rPr>
+              <w:instrText xml:space="preserve"> PAGEREF _Toc169491188 \h </w:instrText>
+            </w:r>
+            <w:r>
+              <w:rPr>
+                <w:noProof/>
+                <w:webHidden/>
+              </w:rPr>
+            </w:r>
+            <w:r>
+              <w:rPr>
+                <w:noProof/>
+                <w:webHidden/>
+              </w:rPr>
+              <w:fldChar w:fldCharType="separate"/>
+            </w:r>
+            <w:r>
+              <w:rPr>
+                <w:noProof/>
+                <w:webHidden/>
+              </w:rPr>
+              <w:t>65</w:t>
+            </w:r>
+            <w:r>
+              <w:rPr>
+                <w:noProof/>
+                <w:webHidden/>
+              </w:rPr>
+              <w:fldChar w:fldCharType="end"/>
+            </w:r>
+          </w:hyperlink>
+        </w:p>
+        <w:p>
+          <w:pPr>
+            <w:pStyle w:val="12"/>
+            <w:tabs>
+              <w:tab w:val="left" w:pos="660"/>
+              <w:tab w:val="right" w:leader="dot" w:pos="9627"/>
+            </w:tabs>
+            <w:rPr>
+              <w:rFonts w:asciiTheme="minorHAnsi" w:eastAsiaTheme="minorEastAsia" w:hAnsiTheme="minorHAnsi" w:cstheme="minorBidi"/>
+              <w:noProof/>
+              <w:kern w:val="2"/>
+              <w:sz w:val="22"/>
+              <w:lang w:val="ru-RU" w:eastAsia="ru-RU"/>
+              <w14:ligatures w14:val="standardContextual"/>
+            </w:rPr>
+          </w:pPr>
+          <w:hyperlink w:anchor="_Toc169491189" w:history="1">
+            <w:r>
+              <w:rPr>
+                <w:rStyle w:val="ae"/>
+                <w:noProof/>
+              </w:rPr>
+              <w:t>4.4.</w:t>
+            </w:r>
+            <w:r>
+              <w:rPr>
+                <w:rFonts w:asciiTheme="minorHAnsi" w:eastAsiaTheme="minorEastAsia" w:hAnsiTheme="minorHAnsi" w:cstheme="minorBidi"/>
+                <w:noProof/>
+                <w:kern w:val="2"/>
+                <w:sz w:val="22"/>
+                <w:lang w:val="ru-RU" w:eastAsia="ru-RU"/>
+                <w14:ligatures w14:val="standardContextual"/>
+              </w:rPr>
+              <w:tab/>
+            </w:r>
+            <w:r>
+              <w:rPr>
+                <w:rStyle w:val="ae"/>
+                <w:noProof/>
+              </w:rPr>
+              <w:t>Проведение исследования</w:t>
+            </w:r>
+            <w:r>
+              <w:rPr>
+                <w:noProof/>
+                <w:webHidden/>
+              </w:rPr>
+              <w:tab/>
+            </w:r>
+            <w:r>
+              <w:rPr>
+                <w:noProof/>
+                <w:webHidden/>
+              </w:rPr>
+              <w:fldChar w:fldCharType="begin"/>
+            </w:r>
+            <w:r>
+              <w:rPr>
+                <w:noProof/>
+                <w:webHidden/>
+              </w:rPr>
+              <w:instrText xml:space="preserve"> PAGEREF _Toc169491189 \h </w:instrText>
+            </w:r>
+            <w:r>
+              <w:rPr>
+                <w:noProof/>
+                <w:webHidden/>
+              </w:rPr>
+            </w:r>
+            <w:r>
+              <w:rPr>
+                <w:noProof/>
+                <w:webHidden/>
+              </w:rPr>
+              <w:fldChar w:fldCharType="separate"/>
+            </w:r>
+            <w:r>
+              <w:rPr>
+                <w:noProof/>
+                <w:webHidden/>
+              </w:rPr>
+              <w:t>66</w:t>
+            </w:r>
+            <w:r>
+              <w:rPr>
+                <w:noProof/>
+                <w:webHidden/>
+              </w:rPr>
+              <w:fldChar w:fldCharType="end"/>
+            </w:r>
+          </w:hyperlink>
+        </w:p>
+        <w:p>
+          <w:pPr>
+            <w:pStyle w:val="12"/>
+            <w:tabs>
+              <w:tab w:val="left" w:pos="660"/>
+              <w:tab w:val="right" w:leader="dot" w:pos="9627"/>
+            </w:tabs>
+            <w:rPr>
+              <w:rFonts w:asciiTheme="minorHAnsi" w:eastAsiaTheme="minorEastAsia" w:hAnsiTheme="minorHAnsi" w:cstheme="minorBidi"/>
+              <w:noProof/>
+              <w:kern w:val="2"/>
+              <w:sz w:val="22"/>
+              <w:lang w:val="ru-RU" w:eastAsia="ru-RU"/>
+              <w14:ligatures w14:val="standardContextual"/>
+            </w:rPr>
+          </w:pPr>
+          <w:hyperlink w:anchor="_Toc169491190" w:history="1">
+            <w:r>
+              <w:rPr>
+                <w:rStyle w:val="ae"/>
+                <w:noProof/>
+              </w:rPr>
+              <w:t>4.5.</w:t>
+            </w:r>
+            <w:r>
+              <w:rPr>
+                <w:rFonts w:asciiTheme="minorHAnsi" w:eastAsiaTheme="minorEastAsia" w:hAnsiTheme="minorHAnsi" w:cstheme="minorBidi"/>
+                <w:noProof/>
+                <w:kern w:val="2"/>
+                <w:sz w:val="22"/>
+                <w:lang w:val="ru-RU" w:eastAsia="ru-RU"/>
+                <w14:ligatures w14:val="standardContextual"/>
+              </w:rPr>
+              <w:tab/>
+            </w:r>
+            <w:r>
+              <w:rPr>
+                <w:rStyle w:val="ae"/>
+                <w:noProof/>
+              </w:rPr>
+              <w:t>Исследования</w:t>
+            </w:r>
+            <w:r>
+              <w:rPr>
+                <w:noProof/>
+                <w:webHidden/>
+              </w:rPr>
+              <w:tab/>
+            </w:r>
+            <w:r>
+              <w:rPr>
+                <w:noProof/>
+                <w:webHidden/>
+              </w:rPr>
+              <w:fldChar w:fldCharType="begin"/>
+            </w:r>
+            <w:r>
+              <w:rPr>
+                <w:noProof/>
+                <w:webHidden/>
+              </w:rPr>
+              <w:instrText xml:space="preserve"> PAGEREF _Toc169491190 \h </w:instrText>
+            </w:r>
+            <w:r>
+              <w:rPr>
+                <w:noProof/>
+                <w:webHidden/>
+              </w:rPr>
+            </w:r>
+            <w:r>
+              <w:rPr>
+                <w:noProof/>
+                <w:webHidden/>
+              </w:rPr>
+              <w:fldChar w:fldCharType="separate"/>
+            </w:r>
+            <w:r>
+              <w:rPr>
+                <w:noProof/>
+                <w:webHidden/>
+              </w:rPr>
+              <w:t>67</w:t>
+            </w:r>
+            <w:r>
+              <w:rPr>
+                <w:noProof/>
+                <w:webHidden/>
+              </w:rPr>
+              <w:fldChar w:fldCharType="end"/>
+            </w:r>
+          </w:hyperlink>
+        </w:p>
+        <w:p>
+          <w:pPr>
+            <w:pStyle w:val="12"/>
+            <w:tabs>
+              <w:tab w:val="left" w:pos="660"/>
+              <w:tab w:val="right" w:leader="dot" w:pos="9627"/>
+            </w:tabs>
+            <w:rPr>
+              <w:rFonts w:asciiTheme="minorHAnsi" w:eastAsiaTheme="minorEastAsia" w:hAnsiTheme="minorHAnsi" w:cstheme="minorBidi"/>
+              <w:noProof/>
+              <w:kern w:val="2"/>
+              <w:sz w:val="22"/>
+              <w:lang w:val="ru-RU" w:eastAsia="ru-RU"/>
+              <w14:ligatures w14:val="standardContextual"/>
+            </w:rPr>
+          </w:pPr>
+          <w:hyperlink w:anchor="_Toc169491191" w:history="1">
+            <w:r>
+              <w:rPr>
+                <w:rStyle w:val="ae"/>
+                <w:noProof/>
+              </w:rPr>
+              <w:t>4.6.</w:t>
+            </w:r>
+            <w:r>
+              <w:rPr>
+                <w:rFonts w:asciiTheme="minorHAnsi" w:eastAsiaTheme="minorEastAsia" w:hAnsiTheme="minorHAnsi" w:cstheme="minorBidi"/>
+                <w:noProof/>
+                <w:kern w:val="2"/>
+                <w:sz w:val="22"/>
+                <w:lang w:val="ru-RU" w:eastAsia="ru-RU"/>
+                <w14:ligatures w14:val="standardContextual"/>
+              </w:rPr>
+              <w:tab/>
+            </w:r>
+            <w:r>
+              <w:rPr>
+                <w:rStyle w:val="ae"/>
+                <w:noProof/>
+              </w:rPr>
+              <w:t>Эффективность метода дообучения</w:t>
+            </w:r>
+            <w:r>
+              <w:rPr>
+                <w:noProof/>
+                <w:webHidden/>
+              </w:rPr>
+              <w:tab/>
+            </w:r>
+            <w:r>
+              <w:rPr>
+                <w:noProof/>
+                <w:webHidden/>
+              </w:rPr>
+              <w:fldChar w:fldCharType="begin"/>
+            </w:r>
+            <w:r>
+              <w:rPr>
+                <w:noProof/>
+                <w:webHidden/>
+              </w:rPr>
+              <w:instrText xml:space="preserve"> PAGEREF _Toc169491191 \h </w:instrText>
+            </w:r>
+            <w:r>
+              <w:rPr>
+                <w:noProof/>
+                <w:webHidden/>
+              </w:rPr>
+            </w:r>
+            <w:r>
+              <w:rPr>
+                <w:noProof/>
+                <w:webHidden/>
+              </w:rPr>
+              <w:fldChar w:fldCharType="separate"/>
+            </w:r>
+            <w:r>
+              <w:rPr>
+                <w:noProof/>
+                <w:webHidden/>
+              </w:rPr>
+              <w:t>71</w:t>
+            </w:r>
+            <w:r>
+              <w:rPr>
+                <w:noProof/>
+                <w:webHidden/>
+              </w:rPr>
+              <w:fldChar w:fldCharType="end"/>
+            </w:r>
+          </w:hyperlink>
+        </w:p>
+        <w:p>
+          <w:pPr>
+            <w:pStyle w:val="12"/>
+            <w:tabs>
+              <w:tab w:val="left" w:pos="660"/>
+              <w:tab w:val="right" w:leader="dot" w:pos="9627"/>
+            </w:tabs>
+            <w:rPr>
+              <w:rFonts w:asciiTheme="minorHAnsi" w:eastAsiaTheme="minorEastAsia" w:hAnsiTheme="minorHAnsi" w:cstheme="minorBidi"/>
+              <w:noProof/>
+              <w:kern w:val="2"/>
+              <w:sz w:val="22"/>
+              <w:lang w:val="ru-RU" w:eastAsia="ru-RU"/>
+              <w14:ligatures w14:val="standardContextual"/>
+            </w:rPr>
+          </w:pPr>
+          <w:hyperlink w:anchor="_Toc169491192" w:history="1">
+            <w:r>
+              <w:rPr>
+                <w:rStyle w:val="ae"/>
+                <w:noProof/>
+              </w:rPr>
+              <w:t>4.7.</w:t>
+            </w:r>
+            <w:r>
+              <w:rPr>
+                <w:rFonts w:asciiTheme="minorHAnsi" w:eastAsiaTheme="minorEastAsia" w:hAnsiTheme="minorHAnsi" w:cstheme="minorBidi"/>
+                <w:noProof/>
+                <w:kern w:val="2"/>
+                <w:sz w:val="22"/>
+                <w:lang w:val="ru-RU" w:eastAsia="ru-RU"/>
+                <w14:ligatures w14:val="standardContextual"/>
+              </w:rPr>
+              <w:tab/>
+            </w:r>
+            <w:r>
+              <w:rPr>
+                <w:rStyle w:val="ae"/>
+                <w:noProof/>
+              </w:rPr>
+              <w:t>Закономерности</w:t>
+            </w:r>
+            <w:r>
+              <w:rPr>
+                <w:noProof/>
+                <w:webHidden/>
+              </w:rPr>
+              <w:tab/>
+            </w:r>
+            <w:r>
+              <w:rPr>
+                <w:noProof/>
+                <w:webHidden/>
+              </w:rPr>
+              <w:fldChar w:fldCharType="begin"/>
+            </w:r>
+            <w:r>
+              <w:rPr>
+                <w:noProof/>
+                <w:webHidden/>
+              </w:rPr>
+              <w:instrText xml:space="preserve"> PAGEREF _Toc169491192 \h </w:instrText>
+            </w:r>
+            <w:r>
+              <w:rPr>
+                <w:noProof/>
+                <w:webHidden/>
+              </w:rPr>
+            </w:r>
+            <w:r>
+              <w:rPr>
+                <w:noProof/>
+                <w:webHidden/>
+              </w:rPr>
+              <w:fldChar w:fldCharType="separate"/>
+            </w:r>
+            <w:r>
+              <w:rPr>
+                <w:noProof/>
+                <w:webHidden/>
+              </w:rPr>
+              <w:t>72</w:t>
+            </w:r>
+            <w:r>
+              <w:rPr>
+                <w:noProof/>
+                <w:webHidden/>
+              </w:rPr>
+              <w:fldChar w:fldCharType="end"/>
+            </w:r>
+          </w:hyperlink>
+        </w:p>
+        <w:p>
+          <w:pPr>
+            <w:pStyle w:val="12"/>
+            <w:tabs>
+              <w:tab w:val="left" w:pos="660"/>
+              <w:tab w:val="right" w:leader="dot" w:pos="9627"/>
+            </w:tabs>
+            <w:rPr>
+              <w:rFonts w:asciiTheme="minorHAnsi" w:eastAsiaTheme="minorEastAsia" w:hAnsiTheme="minorHAnsi" w:cstheme="minorBidi"/>
+              <w:noProof/>
+              <w:kern w:val="2"/>
+              <w:sz w:val="22"/>
+              <w:lang w:val="ru-RU" w:eastAsia="ru-RU"/>
+              <w14:ligatures w14:val="standardContextual"/>
+            </w:rPr>
+          </w:pPr>
+          <w:hyperlink w:anchor="_Toc169491193" w:history="1">
+            <w:r>
+              <w:rPr>
+                <w:rStyle w:val="ae"/>
+                <w:noProof/>
+              </w:rPr>
+              <w:t>4.8.</w:t>
+            </w:r>
+            <w:r>
+              <w:rPr>
+                <w:rFonts w:asciiTheme="minorHAnsi" w:eastAsiaTheme="minorEastAsia" w:hAnsiTheme="minorHAnsi" w:cstheme="minorBidi"/>
+                <w:noProof/>
+                <w:kern w:val="2"/>
+                <w:sz w:val="22"/>
+                <w:lang w:val="ru-RU" w:eastAsia="ru-RU"/>
+                <w14:ligatures w14:val="standardContextual"/>
+              </w:rPr>
+              <w:tab/>
+            </w:r>
+            <w:r>
+              <w:rPr>
+                <w:rStyle w:val="ae"/>
+                <w:noProof/>
+              </w:rPr>
+              <w:t>Оптимальные настройки</w:t>
+            </w:r>
+            <w:r>
+              <w:rPr>
+                <w:noProof/>
+                <w:webHidden/>
+              </w:rPr>
+              <w:tab/>
+            </w:r>
+            <w:r>
+              <w:rPr>
+                <w:noProof/>
+                <w:webHidden/>
+              </w:rPr>
+              <w:fldChar w:fldCharType="begin"/>
+            </w:r>
+            <w:r>
+              <w:rPr>
+                <w:noProof/>
+                <w:webHidden/>
+              </w:rPr>
+              <w:instrText xml:space="preserve"> PAGEREF _Toc169491193 \h </w:instrText>
+            </w:r>
+            <w:r>
+              <w:rPr>
+                <w:noProof/>
+                <w:webHidden/>
+              </w:rPr>
+            </w:r>
+            <w:r>
+              <w:rPr>
+                <w:noProof/>
+                <w:webHidden/>
+              </w:rPr>
+              <w:fldChar w:fldCharType="separate"/>
+            </w:r>
+            <w:r>
+              <w:rPr>
+                <w:noProof/>
+                <w:webHidden/>
+              </w:rPr>
+              <w:t>73</w:t>
             </w:r>
             <w:r>
               <w:rPr>
@@ -8461,13 +10051,13 @@
               <w14:ligatures w14:val="standardContextual"/>
             </w:rPr>
           </w:pPr>
-          <w:hyperlink w:anchor="_Toc169480114" w:history="1">
+          <w:hyperlink w:anchor="_Toc169491194" w:history="1">
             <w:r>
               <w:rPr>
                 <w:rStyle w:val="ae"/>
                 <w:noProof/>
               </w:rPr>
-              <w:t>Метод дообучению</w:t>
+              <w:t>СПИСОК ИСПОЛЬЗУЕМЫХ ИСТОЧНИКОВ</w:t>
             </w:r>
             <w:r>
               <w:rPr>
@@ -8488,7 +10078,7 @@
                 <w:noProof/>
                 <w:webHidden/>
               </w:rPr>
-              <w:instrText xml:space="preserve"> PAGEREF _Toc169480114 \h </w:instrText>
+              <w:instrText xml:space="preserve"> PAGEREF _Toc169491194 \h </w:instrText>
             </w:r>
             <w:r>
               <w:rPr>
@@ -8508,7 +10098,7 @@
                 <w:noProof/>
                 <w:webHidden/>
               </w:rPr>
-              <w:t>47</w:t>
+              <w:t>74</w:t>
             </w:r>
             <w:r>
               <w:rPr>
@@ -8534,13 +10124,14 @@
               <w14:ligatures w14:val="standardContextual"/>
             </w:rPr>
           </w:pPr>
-          <w:hyperlink w:anchor="_Toc169480115" w:history="1">
+          <w:hyperlink w:anchor="_Toc169491195" w:history="1">
             <w:r>
               <w:rPr>
                 <w:rStyle w:val="ae"/>
+                <w:rFonts w:eastAsia="Calibri"/>
                 <w:noProof/>
               </w:rPr>
-              <w:t>1. Разработка модуля дообучения</w:t>
+              <w:t>ПРИЛОЖЕНИЕ А. Графическая часть выпускной квалификационной работы</w:t>
             </w:r>
             <w:r>
               <w:rPr>
@@ -8561,7 +10152,7 @@
                 <w:noProof/>
                 <w:webHidden/>
               </w:rPr>
-              <w:instrText xml:space="preserve"> PAGEREF _Toc169480115 \h </w:instrText>
+              <w:instrText xml:space="preserve"> PAGEREF _Toc169491195 \h </w:instrText>
             </w:r>
             <w:r>
               <w:rPr>
@@ -8581,591 +10172,7 @@
                 <w:noProof/>
                 <w:webHidden/>
               </w:rPr>
-              <w:t>48</w:t>
-            </w:r>
-            <w:r>
-              <w:rPr>
-                <w:noProof/>
-                <w:webHidden/>
-              </w:rPr>
-              <w:fldChar w:fldCharType="end"/>
-            </w:r>
-          </w:hyperlink>
-        </w:p>
-        <w:p>
-          <w:pPr>
-            <w:pStyle w:val="12"/>
-            <w:tabs>
-              <w:tab w:val="right" w:leader="dot" w:pos="9627"/>
-            </w:tabs>
-            <w:rPr>
-              <w:rFonts w:asciiTheme="minorHAnsi" w:eastAsiaTheme="minorEastAsia" w:hAnsiTheme="minorHAnsi" w:cstheme="minorBidi"/>
-              <w:noProof/>
-              <w:kern w:val="2"/>
-              <w:sz w:val="22"/>
-              <w:lang w:val="ru-RU" w:eastAsia="ru-RU"/>
-              <w14:ligatures w14:val="standardContextual"/>
-            </w:rPr>
-          </w:pPr>
-          <w:hyperlink w:anchor="_Toc169480116" w:history="1">
-            <w:r>
-              <w:rPr>
-                <w:rStyle w:val="ae"/>
-                <w:noProof/>
-              </w:rPr>
-              <w:t>1.1. Реализация класса создания датасетов</w:t>
-            </w:r>
-            <w:r>
-              <w:rPr>
-                <w:noProof/>
-                <w:webHidden/>
-              </w:rPr>
-              <w:tab/>
-            </w:r>
-            <w:r>
-              <w:rPr>
-                <w:noProof/>
-                <w:webHidden/>
-              </w:rPr>
-              <w:fldChar w:fldCharType="begin"/>
-            </w:r>
-            <w:r>
-              <w:rPr>
-                <w:noProof/>
-                <w:webHidden/>
-              </w:rPr>
-              <w:instrText xml:space="preserve"> PAGEREF _Toc169480116 \h </w:instrText>
-            </w:r>
-            <w:r>
-              <w:rPr>
-                <w:noProof/>
-                <w:webHidden/>
-              </w:rPr>
-            </w:r>
-            <w:r>
-              <w:rPr>
-                <w:noProof/>
-                <w:webHidden/>
-              </w:rPr>
-              <w:fldChar w:fldCharType="separate"/>
-            </w:r>
-            <w:r>
-              <w:rPr>
-                <w:noProof/>
-                <w:webHidden/>
-              </w:rPr>
-              <w:t>49</w:t>
-            </w:r>
-            <w:r>
-              <w:rPr>
-                <w:noProof/>
-                <w:webHidden/>
-              </w:rPr>
-              <w:fldChar w:fldCharType="end"/>
-            </w:r>
-          </w:hyperlink>
-        </w:p>
-        <w:p>
-          <w:pPr>
-            <w:pStyle w:val="12"/>
-            <w:tabs>
-              <w:tab w:val="right" w:leader="dot" w:pos="9627"/>
-            </w:tabs>
-            <w:rPr>
-              <w:rFonts w:asciiTheme="minorHAnsi" w:eastAsiaTheme="minorEastAsia" w:hAnsiTheme="minorHAnsi" w:cstheme="minorBidi"/>
-              <w:noProof/>
-              <w:kern w:val="2"/>
-              <w:sz w:val="22"/>
-              <w:lang w:val="ru-RU" w:eastAsia="ru-RU"/>
-              <w14:ligatures w14:val="standardContextual"/>
-            </w:rPr>
-          </w:pPr>
-          <w:hyperlink w:anchor="_Toc169480117" w:history="1">
-            <w:r>
-              <w:rPr>
-                <w:rStyle w:val="ae"/>
-                <w:noProof/>
-              </w:rPr>
-              <w:t>1.2. Реализация метода дообучения</w:t>
-            </w:r>
-            <w:r>
-              <w:rPr>
-                <w:noProof/>
-                <w:webHidden/>
-              </w:rPr>
-              <w:tab/>
-            </w:r>
-            <w:r>
-              <w:rPr>
-                <w:noProof/>
-                <w:webHidden/>
-              </w:rPr>
-              <w:fldChar w:fldCharType="begin"/>
-            </w:r>
-            <w:r>
-              <w:rPr>
-                <w:noProof/>
-                <w:webHidden/>
-              </w:rPr>
-              <w:instrText xml:space="preserve"> PAGEREF _Toc169480117 \h </w:instrText>
-            </w:r>
-            <w:r>
-              <w:rPr>
-                <w:noProof/>
-                <w:webHidden/>
-              </w:rPr>
-            </w:r>
-            <w:r>
-              <w:rPr>
-                <w:noProof/>
-                <w:webHidden/>
-              </w:rPr>
-              <w:fldChar w:fldCharType="separate"/>
-            </w:r>
-            <w:r>
-              <w:rPr>
-                <w:noProof/>
-                <w:webHidden/>
-              </w:rPr>
-              <w:t>51</w:t>
-            </w:r>
-            <w:r>
-              <w:rPr>
-                <w:noProof/>
-                <w:webHidden/>
-              </w:rPr>
-              <w:fldChar w:fldCharType="end"/>
-            </w:r>
-          </w:hyperlink>
-        </w:p>
-        <w:p>
-          <w:pPr>
-            <w:pStyle w:val="12"/>
-            <w:tabs>
-              <w:tab w:val="right" w:leader="dot" w:pos="9627"/>
-            </w:tabs>
-            <w:rPr>
-              <w:rFonts w:asciiTheme="minorHAnsi" w:eastAsiaTheme="minorEastAsia" w:hAnsiTheme="minorHAnsi" w:cstheme="minorBidi"/>
-              <w:noProof/>
-              <w:kern w:val="2"/>
-              <w:sz w:val="22"/>
-              <w:lang w:val="ru-RU" w:eastAsia="ru-RU"/>
-              <w14:ligatures w14:val="standardContextual"/>
-            </w:rPr>
-          </w:pPr>
-          <w:hyperlink w:anchor="_Toc169480118" w:history="1">
-            <w:r>
-              <w:rPr>
-                <w:rStyle w:val="ae"/>
-                <w:noProof/>
-              </w:rPr>
-              <w:t>2. Проведение исследования</w:t>
-            </w:r>
-            <w:r>
-              <w:rPr>
-                <w:noProof/>
-                <w:webHidden/>
-              </w:rPr>
-              <w:tab/>
-            </w:r>
-            <w:r>
-              <w:rPr>
-                <w:noProof/>
-                <w:webHidden/>
-              </w:rPr>
-              <w:fldChar w:fldCharType="begin"/>
-            </w:r>
-            <w:r>
-              <w:rPr>
-                <w:noProof/>
-                <w:webHidden/>
-              </w:rPr>
-              <w:instrText xml:space="preserve"> PAGEREF _Toc169480118 \h </w:instrText>
-            </w:r>
-            <w:r>
-              <w:rPr>
-                <w:noProof/>
-                <w:webHidden/>
-              </w:rPr>
-            </w:r>
-            <w:r>
-              <w:rPr>
-                <w:noProof/>
-                <w:webHidden/>
-              </w:rPr>
-              <w:fldChar w:fldCharType="separate"/>
-            </w:r>
-            <w:r>
-              <w:rPr>
-                <w:noProof/>
-                <w:webHidden/>
-              </w:rPr>
-              <w:t>52</w:t>
-            </w:r>
-            <w:r>
-              <w:rPr>
-                <w:noProof/>
-                <w:webHidden/>
-              </w:rPr>
-              <w:fldChar w:fldCharType="end"/>
-            </w:r>
-          </w:hyperlink>
-        </w:p>
-        <w:p>
-          <w:pPr>
-            <w:pStyle w:val="12"/>
-            <w:tabs>
-              <w:tab w:val="right" w:leader="dot" w:pos="9627"/>
-            </w:tabs>
-            <w:rPr>
-              <w:rFonts w:asciiTheme="minorHAnsi" w:eastAsiaTheme="minorEastAsia" w:hAnsiTheme="minorHAnsi" w:cstheme="minorBidi"/>
-              <w:noProof/>
-              <w:kern w:val="2"/>
-              <w:sz w:val="22"/>
-              <w:lang w:val="ru-RU" w:eastAsia="ru-RU"/>
-              <w14:ligatures w14:val="standardContextual"/>
-            </w:rPr>
-          </w:pPr>
-          <w:hyperlink w:anchor="_Toc169480119" w:history="1">
-            <w:r>
-              <w:rPr>
-                <w:rStyle w:val="ae"/>
-                <w:noProof/>
-              </w:rPr>
-              <w:t>2.1. Исследования</w:t>
-            </w:r>
-            <w:r>
-              <w:rPr>
-                <w:noProof/>
-                <w:webHidden/>
-              </w:rPr>
-              <w:tab/>
-            </w:r>
-            <w:r>
-              <w:rPr>
-                <w:noProof/>
-                <w:webHidden/>
-              </w:rPr>
-              <w:fldChar w:fldCharType="begin"/>
-            </w:r>
-            <w:r>
-              <w:rPr>
-                <w:noProof/>
-                <w:webHidden/>
-              </w:rPr>
-              <w:instrText xml:space="preserve"> PAGEREF _Toc169480119 \h </w:instrText>
-            </w:r>
-            <w:r>
-              <w:rPr>
-                <w:noProof/>
-                <w:webHidden/>
-              </w:rPr>
-            </w:r>
-            <w:r>
-              <w:rPr>
-                <w:noProof/>
-                <w:webHidden/>
-              </w:rPr>
-              <w:fldChar w:fldCharType="separate"/>
-            </w:r>
-            <w:r>
-              <w:rPr>
-                <w:noProof/>
-                <w:webHidden/>
-              </w:rPr>
-              <w:t>53</w:t>
-            </w:r>
-            <w:r>
-              <w:rPr>
-                <w:noProof/>
-                <w:webHidden/>
-              </w:rPr>
-              <w:fldChar w:fldCharType="end"/>
-            </w:r>
-          </w:hyperlink>
-        </w:p>
-        <w:p>
-          <w:pPr>
-            <w:pStyle w:val="12"/>
-            <w:tabs>
-              <w:tab w:val="right" w:leader="dot" w:pos="9627"/>
-            </w:tabs>
-            <w:rPr>
-              <w:rFonts w:asciiTheme="minorHAnsi" w:eastAsiaTheme="minorEastAsia" w:hAnsiTheme="minorHAnsi" w:cstheme="minorBidi"/>
-              <w:noProof/>
-              <w:kern w:val="2"/>
-              <w:sz w:val="22"/>
-              <w:lang w:val="ru-RU" w:eastAsia="ru-RU"/>
-              <w14:ligatures w14:val="standardContextual"/>
-            </w:rPr>
-          </w:pPr>
-          <w:hyperlink w:anchor="_Toc169480120" w:history="1">
-            <w:r>
-              <w:rPr>
-                <w:rStyle w:val="ae"/>
-                <w:noProof/>
-              </w:rPr>
-              <w:t>2.2. Эффективность метода дообучения</w:t>
-            </w:r>
-            <w:r>
-              <w:rPr>
-                <w:noProof/>
-                <w:webHidden/>
-              </w:rPr>
-              <w:tab/>
-            </w:r>
-            <w:r>
-              <w:rPr>
-                <w:noProof/>
-                <w:webHidden/>
-              </w:rPr>
-              <w:fldChar w:fldCharType="begin"/>
-            </w:r>
-            <w:r>
-              <w:rPr>
-                <w:noProof/>
-                <w:webHidden/>
-              </w:rPr>
-              <w:instrText xml:space="preserve"> PAGEREF _Toc169480120 \h </w:instrText>
-            </w:r>
-            <w:r>
-              <w:rPr>
-                <w:noProof/>
-                <w:webHidden/>
-              </w:rPr>
-            </w:r>
-            <w:r>
-              <w:rPr>
-                <w:noProof/>
-                <w:webHidden/>
-              </w:rPr>
-              <w:fldChar w:fldCharType="separate"/>
-            </w:r>
-            <w:r>
-              <w:rPr>
-                <w:noProof/>
-                <w:webHidden/>
-              </w:rPr>
-              <w:t>56</w:t>
-            </w:r>
-            <w:r>
-              <w:rPr>
-                <w:noProof/>
-                <w:webHidden/>
-              </w:rPr>
-              <w:fldChar w:fldCharType="end"/>
-            </w:r>
-          </w:hyperlink>
-        </w:p>
-        <w:p>
-          <w:pPr>
-            <w:pStyle w:val="12"/>
-            <w:tabs>
-              <w:tab w:val="right" w:leader="dot" w:pos="9627"/>
-            </w:tabs>
-            <w:rPr>
-              <w:rFonts w:asciiTheme="minorHAnsi" w:eastAsiaTheme="minorEastAsia" w:hAnsiTheme="minorHAnsi" w:cstheme="minorBidi"/>
-              <w:noProof/>
-              <w:kern w:val="2"/>
-              <w:sz w:val="22"/>
-              <w:lang w:val="ru-RU" w:eastAsia="ru-RU"/>
-              <w14:ligatures w14:val="standardContextual"/>
-            </w:rPr>
-          </w:pPr>
-          <w:hyperlink w:anchor="_Toc169480121" w:history="1">
-            <w:r>
-              <w:rPr>
-                <w:rStyle w:val="ae"/>
-                <w:noProof/>
-              </w:rPr>
-              <w:t>2.3. Закономерности</w:t>
-            </w:r>
-            <w:r>
-              <w:rPr>
-                <w:noProof/>
-                <w:webHidden/>
-              </w:rPr>
-              <w:tab/>
-            </w:r>
-            <w:r>
-              <w:rPr>
-                <w:noProof/>
-                <w:webHidden/>
-              </w:rPr>
-              <w:fldChar w:fldCharType="begin"/>
-            </w:r>
-            <w:r>
-              <w:rPr>
-                <w:noProof/>
-                <w:webHidden/>
-              </w:rPr>
-              <w:instrText xml:space="preserve"> PAGEREF _Toc169480121 \h </w:instrText>
-            </w:r>
-            <w:r>
-              <w:rPr>
-                <w:noProof/>
-                <w:webHidden/>
-              </w:rPr>
-            </w:r>
-            <w:r>
-              <w:rPr>
-                <w:noProof/>
-                <w:webHidden/>
-              </w:rPr>
-              <w:fldChar w:fldCharType="separate"/>
-            </w:r>
-            <w:r>
-              <w:rPr>
-                <w:noProof/>
-                <w:webHidden/>
-              </w:rPr>
-              <w:t>57</w:t>
-            </w:r>
-            <w:r>
-              <w:rPr>
-                <w:noProof/>
-                <w:webHidden/>
-              </w:rPr>
-              <w:fldChar w:fldCharType="end"/>
-            </w:r>
-          </w:hyperlink>
-        </w:p>
-        <w:p>
-          <w:pPr>
-            <w:pStyle w:val="12"/>
-            <w:tabs>
-              <w:tab w:val="right" w:leader="dot" w:pos="9627"/>
-            </w:tabs>
-            <w:rPr>
-              <w:rFonts w:asciiTheme="minorHAnsi" w:eastAsiaTheme="minorEastAsia" w:hAnsiTheme="minorHAnsi" w:cstheme="minorBidi"/>
-              <w:noProof/>
-              <w:kern w:val="2"/>
-              <w:sz w:val="22"/>
-              <w:lang w:val="ru-RU" w:eastAsia="ru-RU"/>
-              <w14:ligatures w14:val="standardContextual"/>
-            </w:rPr>
-          </w:pPr>
-          <w:hyperlink w:anchor="_Toc169480122" w:history="1">
-            <w:r>
-              <w:rPr>
-                <w:rStyle w:val="ae"/>
-                <w:noProof/>
-              </w:rPr>
-              <w:t>2.4. Оптимальные настройки</w:t>
-            </w:r>
-            <w:r>
-              <w:rPr>
-                <w:noProof/>
-                <w:webHidden/>
-              </w:rPr>
-              <w:tab/>
-            </w:r>
-            <w:r>
-              <w:rPr>
-                <w:noProof/>
-                <w:webHidden/>
-              </w:rPr>
-              <w:fldChar w:fldCharType="begin"/>
-            </w:r>
-            <w:r>
-              <w:rPr>
-                <w:noProof/>
-                <w:webHidden/>
-              </w:rPr>
-              <w:instrText xml:space="preserve"> PAGEREF _Toc169480122 \h </w:instrText>
-            </w:r>
-            <w:r>
-              <w:rPr>
-                <w:noProof/>
-                <w:webHidden/>
-              </w:rPr>
-            </w:r>
-            <w:r>
-              <w:rPr>
-                <w:noProof/>
-                <w:webHidden/>
-              </w:rPr>
-              <w:fldChar w:fldCharType="separate"/>
-            </w:r>
-            <w:r>
-              <w:rPr>
-                <w:noProof/>
-                <w:webHidden/>
-              </w:rPr>
-              <w:t>58</w:t>
-            </w:r>
-            <w:r>
-              <w:rPr>
-                <w:noProof/>
-                <w:webHidden/>
-              </w:rPr>
-              <w:fldChar w:fldCharType="end"/>
-            </w:r>
-          </w:hyperlink>
-        </w:p>
-        <w:p>
-          <w:pPr>
-            <w:pStyle w:val="12"/>
-            <w:tabs>
-              <w:tab w:val="right" w:leader="dot" w:pos="9627"/>
-            </w:tabs>
-            <w:rPr>
-              <w:rFonts w:asciiTheme="minorHAnsi" w:eastAsiaTheme="minorEastAsia" w:hAnsiTheme="minorHAnsi" w:cstheme="minorBidi"/>
-              <w:noProof/>
-              <w:kern w:val="2"/>
-              <w:sz w:val="22"/>
-              <w:lang w:val="ru-RU" w:eastAsia="ru-RU"/>
-              <w14:ligatures w14:val="standardContextual"/>
-            </w:rPr>
-          </w:pPr>
-          <w:hyperlink w:anchor="_Toc169480123" w:history="1">
-            <w:r>
-              <w:rPr>
-                <w:rStyle w:val="ae"/>
-                <w:noProof/>
-              </w:rPr>
-              <w:t>СПИСОК ИСПОЛЬЗУЕМЫХ ИСТОЧНИКОВ</w:t>
-            </w:r>
-            <w:r>
-              <w:rPr>
-                <w:noProof/>
-                <w:webHidden/>
-              </w:rPr>
-              <w:tab/>
-            </w:r>
-            <w:r>
-              <w:rPr>
-                <w:noProof/>
-                <w:webHidden/>
-              </w:rPr>
-              <w:fldChar w:fldCharType="begin"/>
-            </w:r>
-            <w:r>
-              <w:rPr>
-                <w:noProof/>
-                <w:webHidden/>
-              </w:rPr>
-              <w:instrText xml:space="preserve"> PAGEREF _Toc169480123 \h </w:instrText>
-            </w:r>
-            <w:r>
-              <w:rPr>
-                <w:noProof/>
-                <w:webHidden/>
-              </w:rPr>
-            </w:r>
-            <w:r>
-              <w:rPr>
-                <w:noProof/>
-                <w:webHidden/>
-              </w:rPr>
-              <w:fldChar w:fldCharType="separate"/>
-            </w:r>
-            <w:r>
-              <w:rPr>
-                <w:noProof/>
-                <w:webHidden/>
-              </w:rPr>
-              <w:t>59</w:t>
+              <w:t>75</w:t>
             </w:r>
             <w:r>
               <w:rPr>
@@ -9196,12 +10203,12 @@
       <w:pPr>
         <w:pStyle w:val="HeaderDefault"/>
       </w:pPr>
-      <w:bookmarkStart w:id="11" w:name="_Toc169480096"/>
+      <w:bookmarkStart w:id="13" w:name="_Toc169491159"/>
       <w:r>
         <w:lastRenderedPageBreak/>
         <w:t>ВВЕДЕНИЕ</w:t>
       </w:r>
-      <w:bookmarkEnd w:id="11"/>
+      <w:bookmarkEnd w:id="13"/>
     </w:p>
     <w:p>
       <w:pPr>
@@ -9589,20 +10596,20 @@
       <w:pPr>
         <w:pStyle w:val="HeaderDefault"/>
       </w:pPr>
-      <w:bookmarkStart w:id="12" w:name="_Toc161356270"/>
-      <w:bookmarkStart w:id="13" w:name="_Toc168413479"/>
-      <w:bookmarkStart w:id="14" w:name="_Toc168415396"/>
-      <w:bookmarkStart w:id="15" w:name="_Toc169448401"/>
-      <w:bookmarkStart w:id="16" w:name="_Toc169480097"/>
+      <w:bookmarkStart w:id="14" w:name="_Toc161356270"/>
+      <w:bookmarkStart w:id="15" w:name="_Toc168413479"/>
+      <w:bookmarkStart w:id="16" w:name="_Toc168415396"/>
+      <w:bookmarkStart w:id="17" w:name="_Toc169448401"/>
+      <w:bookmarkStart w:id="18" w:name="_Toc169491160"/>
       <w:r>
         <w:lastRenderedPageBreak/>
         <w:t>ОСНОВНЫЕ ПОНЯТИЯ И ОПРЕДЕЛЕНИЯ</w:t>
       </w:r>
-      <w:bookmarkEnd w:id="12"/>
-      <w:bookmarkEnd w:id="13"/>
       <w:bookmarkEnd w:id="14"/>
       <w:bookmarkEnd w:id="15"/>
       <w:bookmarkEnd w:id="16"/>
+      <w:bookmarkEnd w:id="17"/>
+      <w:bookmarkEnd w:id="18"/>
     </w:p>
     <w:p>
       <w:pPr>
@@ -10232,10 +11239,10 @@
           <w:numId w:val="29"/>
         </w:numPr>
       </w:pPr>
-      <w:bookmarkStart w:id="17" w:name="_Toc168415397"/>
-      <w:bookmarkStart w:id="18" w:name="_Toc169448402"/>
-      <w:bookmarkStart w:id="19" w:name="_Toc169480098"/>
-      <w:bookmarkStart w:id="20" w:name="_Toc161356271"/>
+      <w:bookmarkStart w:id="19" w:name="_Toc168415397"/>
+      <w:bookmarkStart w:id="20" w:name="_Toc169448402"/>
+      <w:bookmarkStart w:id="21" w:name="_Toc161356271"/>
+      <w:bookmarkStart w:id="22" w:name="_Toc169491161"/>
       <w:r>
         <w:lastRenderedPageBreak/>
         <w:t>Разработка архитектуры</w:t>
@@ -10249,9 +11256,9 @@
         </w:rPr>
         <w:t>MLP</w:t>
       </w:r>
-      <w:bookmarkEnd w:id="17"/>
-      <w:bookmarkEnd w:id="18"/>
       <w:bookmarkEnd w:id="19"/>
+      <w:bookmarkEnd w:id="20"/>
+      <w:bookmarkEnd w:id="22"/>
     </w:p>
     <w:p>
       <w:pPr>
@@ -10417,19 +11424,19 @@
           <w:numId w:val="29"/>
         </w:numPr>
       </w:pPr>
-      <w:bookmarkStart w:id="21" w:name="_Toc142390616"/>
-      <w:bookmarkStart w:id="22" w:name="_Toc168415398"/>
-      <w:bookmarkStart w:id="23" w:name="_Toc169448403"/>
-      <w:bookmarkStart w:id="24" w:name="_Toc169480099"/>
-      <w:bookmarkStart w:id="25" w:name="_Hlk168413738"/>
+      <w:bookmarkStart w:id="23" w:name="_Toc142390616"/>
+      <w:bookmarkStart w:id="24" w:name="_Toc168415398"/>
+      <w:bookmarkStart w:id="25" w:name="_Toc169448403"/>
+      <w:bookmarkStart w:id="26" w:name="_Hlk168413738"/>
+      <w:bookmarkStart w:id="27" w:name="_Toc169491162"/>
       <w:r>
         <w:lastRenderedPageBreak/>
         <w:t>Разработка архитектуры</w:t>
       </w:r>
-      <w:bookmarkEnd w:id="21"/>
-      <w:bookmarkEnd w:id="22"/>
       <w:bookmarkEnd w:id="23"/>
       <w:bookmarkEnd w:id="24"/>
+      <w:bookmarkEnd w:id="25"/>
+      <w:bookmarkEnd w:id="27"/>
     </w:p>
     <w:p>
       <w:pPr>
@@ -12706,11 +13713,11 @@
           <w:numId w:val="29"/>
         </w:numPr>
       </w:pPr>
-      <w:bookmarkStart w:id="26" w:name="_Toc142390617"/>
-      <w:bookmarkStart w:id="27" w:name="_Toc168415399"/>
-      <w:bookmarkStart w:id="28" w:name="_Toc169448404"/>
-      <w:bookmarkStart w:id="29" w:name="_Toc169480100"/>
-      <w:bookmarkEnd w:id="25"/>
+      <w:bookmarkStart w:id="28" w:name="_Toc142390617"/>
+      <w:bookmarkStart w:id="29" w:name="_Toc168415399"/>
+      <w:bookmarkStart w:id="30" w:name="_Toc169448404"/>
+      <w:bookmarkStart w:id="31" w:name="_Toc169491163"/>
+      <w:bookmarkEnd w:id="26"/>
       <w:r>
         <w:lastRenderedPageBreak/>
         <w:t xml:space="preserve">Работа с </w:t>
@@ -12730,10 +13737,10 @@
         </w:rPr>
         <w:t>finance</w:t>
       </w:r>
-      <w:bookmarkEnd w:id="26"/>
-      <w:bookmarkEnd w:id="27"/>
       <w:bookmarkEnd w:id="28"/>
       <w:bookmarkEnd w:id="29"/>
+      <w:bookmarkEnd w:id="30"/>
+      <w:bookmarkEnd w:id="31"/>
     </w:p>
     <w:p>
       <w:pPr>
@@ -13343,18 +14350,18 @@
           <w:numId w:val="29"/>
         </w:numPr>
       </w:pPr>
-      <w:bookmarkStart w:id="30" w:name="_Toc142390618"/>
-      <w:bookmarkStart w:id="31" w:name="_Toc168415400"/>
-      <w:bookmarkStart w:id="32" w:name="_Toc169448405"/>
-      <w:bookmarkStart w:id="33" w:name="_Toc169480101"/>
+      <w:bookmarkStart w:id="32" w:name="_Toc142390618"/>
+      <w:bookmarkStart w:id="33" w:name="_Toc168415400"/>
+      <w:bookmarkStart w:id="34" w:name="_Toc169448405"/>
+      <w:bookmarkStart w:id="35" w:name="_Toc169491164"/>
       <w:r>
         <w:lastRenderedPageBreak/>
         <w:t>Кастомный датасет</w:t>
       </w:r>
-      <w:bookmarkEnd w:id="30"/>
-      <w:bookmarkEnd w:id="31"/>
       <w:bookmarkEnd w:id="32"/>
       <w:bookmarkEnd w:id="33"/>
+      <w:bookmarkEnd w:id="34"/>
+      <w:bookmarkEnd w:id="35"/>
     </w:p>
     <w:p>
       <w:pPr>
@@ -17175,18 +18182,18 @@
           <w:numId w:val="29"/>
         </w:numPr>
       </w:pPr>
-      <w:bookmarkStart w:id="34" w:name="_Toc142390619"/>
-      <w:bookmarkStart w:id="35" w:name="_Toc168415401"/>
-      <w:bookmarkStart w:id="36" w:name="_Toc169448406"/>
-      <w:bookmarkStart w:id="37" w:name="_Toc169480102"/>
+      <w:bookmarkStart w:id="36" w:name="_Toc142390619"/>
+      <w:bookmarkStart w:id="37" w:name="_Toc168415401"/>
+      <w:bookmarkStart w:id="38" w:name="_Toc169448406"/>
+      <w:bookmarkStart w:id="39" w:name="_Toc169491165"/>
       <w:r>
         <w:lastRenderedPageBreak/>
         <w:t>Настройка и параметризация НС</w:t>
       </w:r>
-      <w:bookmarkEnd w:id="34"/>
-      <w:bookmarkEnd w:id="35"/>
       <w:bookmarkEnd w:id="36"/>
       <w:bookmarkEnd w:id="37"/>
+      <w:bookmarkEnd w:id="38"/>
+      <w:bookmarkEnd w:id="39"/>
     </w:p>
     <w:p>
       <w:pPr>
@@ -17460,9 +18467,6 @@
       <w:pPr>
         <w:pStyle w:val="af"/>
         <w:jc w:val="center"/>
-        <w:rPr>
-          <w:lang w:val="en-US"/>
-        </w:rPr>
       </w:pPr>
       <w:r>
         <w:t xml:space="preserve">Рисунок 4. Формула подсчета </w:t>
@@ -17750,18 +18754,18 @@
           <w:numId w:val="29"/>
         </w:numPr>
       </w:pPr>
-      <w:bookmarkStart w:id="38" w:name="_Toc142390620"/>
-      <w:bookmarkStart w:id="39" w:name="_Toc168415402"/>
-      <w:bookmarkStart w:id="40" w:name="_Toc169448407"/>
-      <w:bookmarkStart w:id="41" w:name="_Toc169480103"/>
+      <w:bookmarkStart w:id="40" w:name="_Toc142390620"/>
+      <w:bookmarkStart w:id="41" w:name="_Toc168415402"/>
+      <w:bookmarkStart w:id="42" w:name="_Toc169448407"/>
+      <w:bookmarkStart w:id="43" w:name="_Toc169491166"/>
       <w:r>
         <w:lastRenderedPageBreak/>
         <w:t>Обучение НС</w:t>
       </w:r>
-      <w:bookmarkEnd w:id="38"/>
-      <w:bookmarkEnd w:id="39"/>
       <w:bookmarkEnd w:id="40"/>
       <w:bookmarkEnd w:id="41"/>
+      <w:bookmarkEnd w:id="42"/>
+      <w:bookmarkEnd w:id="43"/>
     </w:p>
     <w:p>
       <w:pPr>
@@ -20762,12 +21766,12 @@
           <w:numId w:val="29"/>
         </w:numPr>
       </w:pPr>
-      <w:bookmarkStart w:id="42" w:name="_Toc169480104"/>
+      <w:bookmarkStart w:id="44" w:name="_Toc169491167"/>
       <w:r>
         <w:lastRenderedPageBreak/>
         <w:t>Проведение исследования</w:t>
       </w:r>
-      <w:bookmarkEnd w:id="42"/>
+      <w:bookmarkEnd w:id="44"/>
     </w:p>
     <w:p>
       <w:pPr>
@@ -20952,15 +21956,15 @@
           <w:numId w:val="29"/>
         </w:numPr>
       </w:pPr>
-      <w:bookmarkStart w:id="43" w:name="_Toc142390621"/>
-      <w:bookmarkStart w:id="44" w:name="_Toc168415403"/>
-      <w:bookmarkStart w:id="45" w:name="_Toc169448408"/>
-      <w:bookmarkStart w:id="46" w:name="_Toc169480105"/>
+      <w:bookmarkStart w:id="45" w:name="_Toc142390621"/>
+      <w:bookmarkStart w:id="46" w:name="_Toc168415403"/>
+      <w:bookmarkStart w:id="47" w:name="_Toc169448408"/>
+      <w:bookmarkStart w:id="48" w:name="_Toc169491168"/>
       <w:r>
         <w:lastRenderedPageBreak/>
         <w:t>Заключение</w:t>
       </w:r>
-      <w:bookmarkEnd w:id="43"/>
+      <w:bookmarkEnd w:id="45"/>
       <w:r>
         <w:t xml:space="preserve"> </w:t>
       </w:r>
@@ -20973,9 +21977,9 @@
         </w:rPr>
         <w:t>MLP</w:t>
       </w:r>
-      <w:bookmarkEnd w:id="44"/>
-      <w:bookmarkEnd w:id="45"/>
       <w:bookmarkEnd w:id="46"/>
+      <w:bookmarkEnd w:id="47"/>
+      <w:bookmarkEnd w:id="48"/>
     </w:p>
     <w:p>
       <w:pPr>
@@ -21025,11 +22029,11 @@
       <w:pPr>
         <w:pStyle w:val="af"/>
       </w:pPr>
-      <w:bookmarkStart w:id="47" w:name="_Hlk113990172"/>
+      <w:bookmarkStart w:id="49" w:name="_Hlk113990172"/>
       <w:r>
         <w:t>Создан линейный перцептрон с возможностью обучения на различных датасетах.</w:t>
       </w:r>
-      <w:bookmarkEnd w:id="47"/>
+      <w:bookmarkEnd w:id="49"/>
       <w:r>
         <w:t xml:space="preserve"> Изучены различия в поведении разных функций-оптимизаторов и функций-потерь. Изучены перемены, которые появляются </w:t>
       </w:r>
@@ -21069,10 +22073,10 @@
           <w:numId w:val="29"/>
         </w:numPr>
       </w:pPr>
-      <w:bookmarkStart w:id="48" w:name="_Toc168415404"/>
-      <w:bookmarkStart w:id="49" w:name="_Toc169448409"/>
-      <w:bookmarkStart w:id="50" w:name="_Toc169480106"/>
-      <w:bookmarkEnd w:id="20"/>
+      <w:bookmarkStart w:id="50" w:name="_Toc168415404"/>
+      <w:bookmarkStart w:id="51" w:name="_Toc169448409"/>
+      <w:bookmarkStart w:id="52" w:name="_Toc169491169"/>
+      <w:bookmarkEnd w:id="21"/>
       <w:r>
         <w:lastRenderedPageBreak/>
         <w:t>Разработка архитектуры</w:t>
@@ -21086,9 +22090,9 @@
         </w:rPr>
         <w:t>CNN</w:t>
       </w:r>
-      <w:bookmarkEnd w:id="48"/>
-      <w:bookmarkEnd w:id="49"/>
       <w:bookmarkEnd w:id="50"/>
+      <w:bookmarkEnd w:id="51"/>
+      <w:bookmarkEnd w:id="52"/>
     </w:p>
     <w:p>
       <w:pPr>
@@ -21171,11 +22175,11 @@
         </w:numPr>
         <w:spacing w:line="360" w:lineRule="auto"/>
       </w:pPr>
-      <w:bookmarkStart w:id="51" w:name="_Toc161356272"/>
-      <w:bookmarkStart w:id="52" w:name="_Toc168413481"/>
-      <w:bookmarkStart w:id="53" w:name="_Toc168415405"/>
-      <w:bookmarkStart w:id="54" w:name="_Toc169448410"/>
-      <w:bookmarkStart w:id="55" w:name="_Toc169480107"/>
+      <w:bookmarkStart w:id="53" w:name="_Toc161356272"/>
+      <w:bookmarkStart w:id="54" w:name="_Toc168413481"/>
+      <w:bookmarkStart w:id="55" w:name="_Toc168415405"/>
+      <w:bookmarkStart w:id="56" w:name="_Toc169448410"/>
+      <w:bookmarkStart w:id="57" w:name="_Toc169491170"/>
       <w:r>
         <w:lastRenderedPageBreak/>
         <w:t xml:space="preserve">Устройство </w:t>
@@ -21186,11 +22190,11 @@
         </w:rPr>
         <w:t>CNN</w:t>
       </w:r>
-      <w:bookmarkEnd w:id="51"/>
-      <w:bookmarkEnd w:id="52"/>
       <w:bookmarkEnd w:id="53"/>
       <w:bookmarkEnd w:id="54"/>
       <w:bookmarkEnd w:id="55"/>
+      <w:bookmarkEnd w:id="56"/>
+      <w:bookmarkEnd w:id="57"/>
     </w:p>
     <w:p>
       <w:pPr>
@@ -21570,22 +22574,22 @@
         </w:numPr>
         <w:spacing w:after="0" w:line="360" w:lineRule="auto"/>
       </w:pPr>
-      <w:bookmarkStart w:id="56" w:name="_Toc150559583"/>
-      <w:bookmarkStart w:id="57" w:name="_Toc161356273"/>
-      <w:bookmarkStart w:id="58" w:name="_Toc168413482"/>
-      <w:bookmarkStart w:id="59" w:name="_Toc168415406"/>
-      <w:bookmarkStart w:id="60" w:name="_Toc169448411"/>
-      <w:bookmarkStart w:id="61" w:name="_Toc169480108"/>
+      <w:bookmarkStart w:id="58" w:name="_Toc150559583"/>
+      <w:bookmarkStart w:id="59" w:name="_Toc161356273"/>
+      <w:bookmarkStart w:id="60" w:name="_Toc168413482"/>
+      <w:bookmarkStart w:id="61" w:name="_Toc168415406"/>
+      <w:bookmarkStart w:id="62" w:name="_Toc169448411"/>
+      <w:bookmarkStart w:id="63" w:name="_Toc169491171"/>
       <w:r>
         <w:lastRenderedPageBreak/>
         <w:t>Изображение «в глазах» компьютера</w:t>
       </w:r>
-      <w:bookmarkEnd w:id="56"/>
-      <w:bookmarkEnd w:id="57"/>
       <w:bookmarkEnd w:id="58"/>
       <w:bookmarkEnd w:id="59"/>
       <w:bookmarkEnd w:id="60"/>
       <w:bookmarkEnd w:id="61"/>
+      <w:bookmarkEnd w:id="62"/>
+      <w:bookmarkEnd w:id="63"/>
     </w:p>
     <w:p>
       <w:pPr>
@@ -22198,22 +23202,22 @@
         </w:numPr>
         <w:spacing w:line="360" w:lineRule="auto"/>
       </w:pPr>
-      <w:bookmarkStart w:id="62" w:name="_Toc150559584"/>
-      <w:bookmarkStart w:id="63" w:name="_Toc161356274"/>
-      <w:bookmarkStart w:id="64" w:name="_Toc168413483"/>
-      <w:bookmarkStart w:id="65" w:name="_Toc168415407"/>
-      <w:bookmarkStart w:id="66" w:name="_Toc169448412"/>
-      <w:bookmarkStart w:id="67" w:name="_Toc169480109"/>
+      <w:bookmarkStart w:id="64" w:name="_Toc150559584"/>
+      <w:bookmarkStart w:id="65" w:name="_Toc161356274"/>
+      <w:bookmarkStart w:id="66" w:name="_Toc168413483"/>
+      <w:bookmarkStart w:id="67" w:name="_Toc168415407"/>
+      <w:bookmarkStart w:id="68" w:name="_Toc169448412"/>
+      <w:bookmarkStart w:id="69" w:name="_Toc169491172"/>
       <w:r>
         <w:lastRenderedPageBreak/>
         <w:t>Свертка</w:t>
       </w:r>
-      <w:bookmarkEnd w:id="62"/>
-      <w:bookmarkEnd w:id="63"/>
       <w:bookmarkEnd w:id="64"/>
       <w:bookmarkEnd w:id="65"/>
       <w:bookmarkEnd w:id="66"/>
       <w:bookmarkEnd w:id="67"/>
+      <w:bookmarkEnd w:id="68"/>
+      <w:bookmarkEnd w:id="69"/>
     </w:p>
     <w:p>
       <w:pPr>
@@ -22590,22 +23594,22 @@
         </w:numPr>
         <w:spacing w:line="360" w:lineRule="auto"/>
       </w:pPr>
-      <w:bookmarkStart w:id="68" w:name="_Toc150559585"/>
-      <w:bookmarkStart w:id="69" w:name="_Toc161356275"/>
-      <w:bookmarkStart w:id="70" w:name="_Toc168413484"/>
-      <w:bookmarkStart w:id="71" w:name="_Toc168415408"/>
-      <w:bookmarkStart w:id="72" w:name="_Toc169448413"/>
-      <w:bookmarkStart w:id="73" w:name="_Toc169480110"/>
+      <w:bookmarkStart w:id="70" w:name="_Toc150559585"/>
+      <w:bookmarkStart w:id="71" w:name="_Toc161356275"/>
+      <w:bookmarkStart w:id="72" w:name="_Toc168413484"/>
+      <w:bookmarkStart w:id="73" w:name="_Toc168415408"/>
+      <w:bookmarkStart w:id="74" w:name="_Toc169448413"/>
+      <w:bookmarkStart w:id="75" w:name="_Toc169491173"/>
       <w:r>
         <w:lastRenderedPageBreak/>
         <w:t>Слой подвыборки (пулинга)</w:t>
       </w:r>
-      <w:bookmarkEnd w:id="68"/>
-      <w:bookmarkEnd w:id="69"/>
       <w:bookmarkEnd w:id="70"/>
       <w:bookmarkEnd w:id="71"/>
       <w:bookmarkEnd w:id="72"/>
       <w:bookmarkEnd w:id="73"/>
+      <w:bookmarkEnd w:id="74"/>
+      <w:bookmarkEnd w:id="75"/>
     </w:p>
     <w:p>
       <w:pPr>
@@ -22885,12 +23889,12 @@
         </w:numPr>
         <w:spacing w:line="360" w:lineRule="auto"/>
       </w:pPr>
-      <w:bookmarkStart w:id="74" w:name="_Toc150559586"/>
-      <w:bookmarkStart w:id="75" w:name="_Toc161356276"/>
-      <w:bookmarkStart w:id="76" w:name="_Toc168413485"/>
-      <w:bookmarkStart w:id="77" w:name="_Toc168415409"/>
-      <w:bookmarkStart w:id="78" w:name="_Toc169448414"/>
-      <w:bookmarkStart w:id="79" w:name="_Toc169480111"/>
+      <w:bookmarkStart w:id="76" w:name="_Toc150559586"/>
+      <w:bookmarkStart w:id="77" w:name="_Toc161356276"/>
+      <w:bookmarkStart w:id="78" w:name="_Toc168413485"/>
+      <w:bookmarkStart w:id="79" w:name="_Toc168415409"/>
+      <w:bookmarkStart w:id="80" w:name="_Toc169448414"/>
+      <w:bookmarkStart w:id="81" w:name="_Toc169491174"/>
       <w:r>
         <w:lastRenderedPageBreak/>
         <w:t xml:space="preserve">Собственная </w:t>
@@ -22901,12 +23905,12 @@
         </w:rPr>
         <w:t>CNN</w:t>
       </w:r>
-      <w:bookmarkEnd w:id="74"/>
-      <w:bookmarkEnd w:id="75"/>
       <w:bookmarkEnd w:id="76"/>
       <w:bookmarkEnd w:id="77"/>
       <w:bookmarkEnd w:id="78"/>
       <w:bookmarkEnd w:id="79"/>
+      <w:bookmarkEnd w:id="80"/>
+      <w:bookmarkEnd w:id="81"/>
     </w:p>
     <w:p>
       <w:pPr>
@@ -24788,6 +25792,7 @@
                 <w:rFonts w:ascii="Courier New" w:hAnsi="Courier New" w:cs="Courier New"/>
                 <w:i/>
                 <w:iCs/>
+                <w:lang w:val="en-US"/>
               </w:rPr>
             </w:pPr>
             <w:r>
@@ -24804,6 +25809,7 @@
                 <w:rFonts w:ascii="Courier New" w:hAnsi="Courier New" w:cs="Courier New"/>
                 <w:i/>
                 <w:iCs/>
+                <w:lang w:val="en-US"/>
               </w:rPr>
               <w:t xml:space="preserve"># </w:t>
             </w:r>
@@ -24820,6 +25826,7 @@
                 <w:rFonts w:ascii="Courier New" w:hAnsi="Courier New" w:cs="Courier New"/>
                 <w:i/>
                 <w:iCs/>
+                <w:lang w:val="en-US"/>
               </w:rPr>
               <w:t xml:space="preserve"> </w:t>
             </w:r>
@@ -24836,6 +25843,7 @@
                 <w:rFonts w:ascii="Courier New" w:hAnsi="Courier New" w:cs="Courier New"/>
                 <w:i/>
                 <w:iCs/>
+                <w:lang w:val="en-US"/>
               </w:rPr>
               <w:t xml:space="preserve"> 64 </w:t>
             </w:r>
@@ -24852,6 +25860,7 @@
                 <w:rFonts w:ascii="Courier New" w:hAnsi="Courier New" w:cs="Courier New"/>
                 <w:i/>
                 <w:iCs/>
+                <w:lang w:val="en-US"/>
               </w:rPr>
               <w:t xml:space="preserve"> 128</w:t>
             </w:r>
@@ -24863,6 +25872,7 @@
                 <w:rFonts w:ascii="Courier New" w:hAnsi="Courier New" w:cs="Courier New"/>
                 <w:i/>
                 <w:iCs/>
+                <w:lang w:val="en-US"/>
               </w:rPr>
             </w:pPr>
             <w:r>
@@ -24870,6 +25880,7 @@
                 <w:rFonts w:ascii="Courier New" w:hAnsi="Courier New" w:cs="Courier New"/>
                 <w:i/>
                 <w:iCs/>
+                <w:lang w:val="en-US"/>
               </w:rPr>
               <w:t xml:space="preserve">        </w:t>
             </w:r>
@@ -24887,6 +25898,7 @@
                 <w:rFonts w:ascii="Courier New" w:hAnsi="Courier New" w:cs="Courier New"/>
                 <w:i/>
                 <w:iCs/>
+                <w:lang w:val="en-US"/>
               </w:rPr>
               <w:t>.</w:t>
             </w:r>
@@ -24904,6 +25916,7 @@
                 <w:rFonts w:ascii="Courier New" w:hAnsi="Courier New" w:cs="Courier New"/>
                 <w:i/>
                 <w:iCs/>
+                <w:lang w:val="en-US"/>
               </w:rPr>
               <w:t xml:space="preserve">2 = </w:t>
             </w:r>
@@ -24921,6 +25934,7 @@
                 <w:rFonts w:ascii="Courier New" w:hAnsi="Courier New" w:cs="Courier New"/>
                 <w:i/>
                 <w:iCs/>
+                <w:lang w:val="en-US"/>
               </w:rPr>
               <w:t>.</w:t>
             </w:r>
@@ -24938,6 +25952,7 @@
                 <w:rFonts w:ascii="Courier New" w:hAnsi="Courier New" w:cs="Courier New"/>
                 <w:i/>
                 <w:iCs/>
+                <w:lang w:val="en-US"/>
               </w:rPr>
               <w:t>(128, 1)</w:t>
             </w:r>
@@ -24956,6 +25971,7 @@
                 <w:rFonts w:ascii="Courier New" w:hAnsi="Courier New" w:cs="Courier New"/>
                 <w:i/>
                 <w:iCs/>
+                <w:lang w:val="en-US"/>
               </w:rPr>
               <w:t xml:space="preserve">        </w:t>
             </w:r>
@@ -25494,20 +26510,20 @@
         </w:numPr>
         <w:spacing w:line="360" w:lineRule="auto"/>
       </w:pPr>
-      <w:bookmarkStart w:id="80" w:name="_Toc161356278"/>
-      <w:bookmarkStart w:id="81" w:name="_Toc168413487"/>
-      <w:bookmarkStart w:id="82" w:name="_Toc168415411"/>
-      <w:bookmarkStart w:id="83" w:name="_Toc169448416"/>
-      <w:bookmarkStart w:id="84" w:name="_Toc169480112"/>
+      <w:bookmarkStart w:id="82" w:name="_Toc161356278"/>
+      <w:bookmarkStart w:id="83" w:name="_Toc168413487"/>
+      <w:bookmarkStart w:id="84" w:name="_Toc168415411"/>
+      <w:bookmarkStart w:id="85" w:name="_Toc169448416"/>
+      <w:bookmarkStart w:id="86" w:name="_Toc169491175"/>
       <w:r>
         <w:lastRenderedPageBreak/>
         <w:t>Проведение исследования</w:t>
       </w:r>
-      <w:bookmarkEnd w:id="80"/>
-      <w:bookmarkEnd w:id="81"/>
       <w:bookmarkEnd w:id="82"/>
       <w:bookmarkEnd w:id="83"/>
       <w:bookmarkEnd w:id="84"/>
+      <w:bookmarkEnd w:id="85"/>
+      <w:bookmarkEnd w:id="86"/>
     </w:p>
     <w:p>
       <w:pPr>
@@ -27713,7 +28729,7 @@
           <w:lang w:eastAsia="en-US"/>
         </w:rPr>
         <w:drawing>
-          <wp:inline distT="0" distB="0" distL="0" distR="0" wp14:anchorId="1A618FE1" wp14:editId="5EB448CB">
+          <wp:inline distT="0" distB="0" distL="0" distR="0" wp14:anchorId="1A618FE1" wp14:editId="2C9D8263">
             <wp:extent cx="2085975" cy="1666875"/>
             <wp:effectExtent l="0" t="0" r="0" b="0"/>
             <wp:docPr id="41" name="Рисунок 1"/>
@@ -27780,7 +28796,7 @@
           <w:lang w:eastAsia="en-US"/>
         </w:rPr>
         <w:drawing>
-          <wp:inline distT="0" distB="0" distL="0" distR="0" wp14:anchorId="2BD9585F" wp14:editId="3BA5B241">
+          <wp:inline distT="0" distB="0" distL="0" distR="0" wp14:anchorId="2BD9585F" wp14:editId="1C275967">
             <wp:extent cx="2066925" cy="1647825"/>
             <wp:effectExtent l="0" t="0" r="0" b="0"/>
             <wp:docPr id="42" name="Рисунок 12"/>
@@ -27849,7 +28865,7 @@
           <w:lang w:eastAsia="en-US"/>
         </w:rPr>
         <w:drawing>
-          <wp:inline distT="0" distB="0" distL="0" distR="0" wp14:anchorId="4C1FFFBD" wp14:editId="272E70AF">
+          <wp:inline distT="0" distB="0" distL="0" distR="0" wp14:anchorId="4C1FFFBD" wp14:editId="78CAEE5D">
             <wp:extent cx="2028825" cy="1628775"/>
             <wp:effectExtent l="0" t="0" r="0" b="0"/>
             <wp:docPr id="43" name="Рисунок 49"/>
@@ -27916,7 +28932,7 @@
           <w:lang w:eastAsia="en-US"/>
         </w:rPr>
         <w:drawing>
-          <wp:inline distT="0" distB="0" distL="0" distR="0" wp14:anchorId="02A2DD97" wp14:editId="3B8CE4B3">
+          <wp:inline distT="0" distB="0" distL="0" distR="0" wp14:anchorId="02A2DD97" wp14:editId="039EA920">
             <wp:extent cx="2038350" cy="1619250"/>
             <wp:effectExtent l="0" t="0" r="0" b="0"/>
             <wp:docPr id="44" name="Рисунок 32"/>
@@ -28129,7 +29145,7 @@
           <w:lang w:eastAsia="en-US"/>
         </w:rPr>
         <w:drawing>
-          <wp:inline distT="0" distB="0" distL="0" distR="0" wp14:anchorId="3D1B9ADC" wp14:editId="50BE9CA9">
+          <wp:inline distT="0" distB="0" distL="0" distR="0" wp14:anchorId="3D1B9ADC" wp14:editId="44120D8D">
             <wp:extent cx="2124075" cy="1647825"/>
             <wp:effectExtent l="0" t="0" r="0" b="0"/>
             <wp:docPr id="45" name="Рисунок 2"/>
@@ -28196,7 +29212,7 @@
           <w:lang w:eastAsia="en-US"/>
         </w:rPr>
         <w:drawing>
-          <wp:inline distT="0" distB="0" distL="0" distR="0" wp14:anchorId="6710BBD2" wp14:editId="25CD518F">
+          <wp:inline distT="0" distB="0" distL="0" distR="0" wp14:anchorId="6710BBD2" wp14:editId="7C5AD7B4">
             <wp:extent cx="2066925" cy="1666875"/>
             <wp:effectExtent l="0" t="0" r="0" b="0"/>
             <wp:docPr id="46" name="Рисунок 13"/>
@@ -28276,7 +29292,7 @@
           <w:lang w:eastAsia="en-US"/>
         </w:rPr>
         <w:drawing>
-          <wp:inline distT="0" distB="0" distL="0" distR="0" wp14:anchorId="0802463A" wp14:editId="105EF442">
+          <wp:inline distT="0" distB="0" distL="0" distR="0" wp14:anchorId="0802463A" wp14:editId="7A35C887">
             <wp:extent cx="1990725" cy="1590675"/>
             <wp:effectExtent l="0" t="0" r="0" b="0"/>
             <wp:docPr id="47" name="Рисунок 50"/>
@@ -28343,7 +29359,7 @@
           <w:lang w:eastAsia="en-US"/>
         </w:rPr>
         <w:drawing>
-          <wp:inline distT="0" distB="0" distL="0" distR="0" wp14:anchorId="5A4CD7DD" wp14:editId="3BBB0295">
+          <wp:inline distT="0" distB="0" distL="0" distR="0" wp14:anchorId="5A4CD7DD" wp14:editId="625BE38F">
             <wp:extent cx="2009775" cy="1628775"/>
             <wp:effectExtent l="0" t="0" r="0" b="0"/>
             <wp:docPr id="48" name="Рисунок 31"/>
@@ -28556,7 +29572,7 @@
           <w:lang w:eastAsia="en-US"/>
         </w:rPr>
         <w:drawing>
-          <wp:inline distT="0" distB="0" distL="0" distR="0" wp14:anchorId="51022D59" wp14:editId="0890F2B0">
+          <wp:inline distT="0" distB="0" distL="0" distR="0" wp14:anchorId="51022D59" wp14:editId="00E81435">
             <wp:extent cx="2076450" cy="1619250"/>
             <wp:effectExtent l="0" t="0" r="0" b="0"/>
             <wp:docPr id="49" name="Рисунок 3"/>
@@ -28623,7 +29639,7 @@
           <w:lang w:eastAsia="en-US"/>
         </w:rPr>
         <w:drawing>
-          <wp:inline distT="0" distB="0" distL="0" distR="0" wp14:anchorId="5B929708" wp14:editId="29DFC4E3">
+          <wp:inline distT="0" distB="0" distL="0" distR="0" wp14:anchorId="5B929708" wp14:editId="2D7BC959">
             <wp:extent cx="2028825" cy="1638300"/>
             <wp:effectExtent l="0" t="0" r="0" b="0"/>
             <wp:docPr id="50" name="Рисунок 14"/>
@@ -28692,7 +29708,7 @@
           <w:lang w:eastAsia="en-US"/>
         </w:rPr>
         <w:drawing>
-          <wp:inline distT="0" distB="0" distL="0" distR="0" wp14:anchorId="21B8F6BC" wp14:editId="4008BA4C">
+          <wp:inline distT="0" distB="0" distL="0" distR="0" wp14:anchorId="21B8F6BC" wp14:editId="18F5EC6D">
             <wp:extent cx="2105025" cy="1685925"/>
             <wp:effectExtent l="0" t="0" r="0" b="0"/>
             <wp:docPr id="51" name="Рисунок 1"/>
@@ -28759,7 +29775,7 @@
           <w:lang w:eastAsia="en-US"/>
         </w:rPr>
         <w:drawing>
-          <wp:inline distT="0" distB="0" distL="0" distR="0" wp14:anchorId="4FDE4231" wp14:editId="2669B31A">
+          <wp:inline distT="0" distB="0" distL="0" distR="0" wp14:anchorId="4FDE4231" wp14:editId="2640A490">
             <wp:extent cx="2047875" cy="1638300"/>
             <wp:effectExtent l="0" t="0" r="0" b="0"/>
             <wp:docPr id="52" name="Рисунок 33"/>
@@ -29119,7 +30135,7 @@
         </w:rPr>
         <w:lastRenderedPageBreak/>
         <w:drawing>
-          <wp:inline distT="0" distB="0" distL="0" distR="0" wp14:anchorId="7A8F9C6D" wp14:editId="6C9EE2A5">
+          <wp:inline distT="0" distB="0" distL="0" distR="0" wp14:anchorId="7A8F9C6D" wp14:editId="39845F16">
             <wp:extent cx="1990725" cy="1619250"/>
             <wp:effectExtent l="0" t="0" r="0" b="0"/>
             <wp:docPr id="55" name="Рисунок 52"/>
@@ -29186,7 +30202,7 @@
           <w:lang w:eastAsia="en-US"/>
         </w:rPr>
         <w:drawing>
-          <wp:inline distT="0" distB="0" distL="0" distR="0" wp14:anchorId="72710A30" wp14:editId="62E7AB2E">
+          <wp:inline distT="0" distB="0" distL="0" distR="0" wp14:anchorId="72710A30" wp14:editId="044DD8D7">
             <wp:extent cx="2047875" cy="1628775"/>
             <wp:effectExtent l="0" t="0" r="0" b="0"/>
             <wp:docPr id="56" name="Рисунок 6"/>
@@ -29399,7 +30415,7 @@
           <w:lang w:eastAsia="en-US"/>
         </w:rPr>
         <w:drawing>
-          <wp:inline distT="0" distB="0" distL="0" distR="0" wp14:anchorId="75A0D8BB" wp14:editId="2D99087F">
+          <wp:inline distT="0" distB="0" distL="0" distR="0" wp14:anchorId="75A0D8BB" wp14:editId="5D7C4AC9">
             <wp:extent cx="2076450" cy="1657350"/>
             <wp:effectExtent l="0" t="0" r="0" b="0"/>
             <wp:docPr id="57" name="Рисунок 7"/>
@@ -29466,7 +30482,7 @@
           <w:lang w:eastAsia="en-US"/>
         </w:rPr>
         <w:drawing>
-          <wp:inline distT="0" distB="0" distL="0" distR="0" wp14:anchorId="36A78388" wp14:editId="429D74DD">
+          <wp:inline distT="0" distB="0" distL="0" distR="0" wp14:anchorId="36A78388" wp14:editId="47492E26">
             <wp:extent cx="2047875" cy="1638300"/>
             <wp:effectExtent l="0" t="0" r="0" b="0"/>
             <wp:docPr id="58" name="Рисунок 16"/>
@@ -29545,7 +30561,7 @@
           <w:lang w:eastAsia="en-US"/>
         </w:rPr>
         <w:drawing>
-          <wp:inline distT="0" distB="0" distL="0" distR="0" wp14:anchorId="536DCD26" wp14:editId="616D8BEA">
+          <wp:inline distT="0" distB="0" distL="0" distR="0" wp14:anchorId="536DCD26" wp14:editId="5BCC4A3F">
             <wp:extent cx="2057400" cy="1657350"/>
             <wp:effectExtent l="0" t="0" r="0" b="0"/>
             <wp:docPr id="59" name="Рисунок 53"/>
@@ -29612,7 +30628,7 @@
           <w:lang w:eastAsia="en-US"/>
         </w:rPr>
         <w:drawing>
-          <wp:inline distT="0" distB="0" distL="0" distR="0" wp14:anchorId="3664155B" wp14:editId="29E8C22A">
+          <wp:inline distT="0" distB="0" distL="0" distR="0" wp14:anchorId="3664155B" wp14:editId="53A0D305">
             <wp:extent cx="2066925" cy="1685925"/>
             <wp:effectExtent l="0" t="0" r="0" b="0"/>
             <wp:docPr id="60" name="Рисунок 35"/>
@@ -29835,7 +30851,7 @@
           <w:lang w:eastAsia="en-US"/>
         </w:rPr>
         <w:drawing>
-          <wp:inline distT="0" distB="0" distL="0" distR="0" wp14:anchorId="389402C6" wp14:editId="78E2A534">
+          <wp:inline distT="0" distB="0" distL="0" distR="0" wp14:anchorId="389402C6" wp14:editId="5CFC3C44">
             <wp:extent cx="2038350" cy="1619250"/>
             <wp:effectExtent l="0" t="0" r="0" b="0"/>
             <wp:docPr id="61" name="Рисунок 8"/>
@@ -29902,7 +30918,7 @@
           <w:lang w:eastAsia="en-US"/>
         </w:rPr>
         <w:drawing>
-          <wp:inline distT="0" distB="0" distL="0" distR="0" wp14:anchorId="213B410B" wp14:editId="2EEA9854">
+          <wp:inline distT="0" distB="0" distL="0" distR="0" wp14:anchorId="213B410B" wp14:editId="1F06A532">
             <wp:extent cx="2028825" cy="1609725"/>
             <wp:effectExtent l="0" t="0" r="0" b="0"/>
             <wp:docPr id="62" name="Рисунок 17"/>
@@ -29972,7 +30988,7 @@
         </w:rPr>
         <w:lastRenderedPageBreak/>
         <w:drawing>
-          <wp:inline distT="0" distB="0" distL="0" distR="0" wp14:anchorId="793B1809" wp14:editId="1780452D">
+          <wp:inline distT="0" distB="0" distL="0" distR="0" wp14:anchorId="793B1809" wp14:editId="4D99C425">
             <wp:extent cx="2124075" cy="1695450"/>
             <wp:effectExtent l="0" t="0" r="0" b="0"/>
             <wp:docPr id="63" name="Рисунок 54"/>
@@ -30039,7 +31055,7 @@
           <w:lang w:eastAsia="en-US"/>
         </w:rPr>
         <w:drawing>
-          <wp:inline distT="0" distB="0" distL="0" distR="0" wp14:anchorId="6B1617B0" wp14:editId="07B3CB05">
+          <wp:inline distT="0" distB="0" distL="0" distR="0" wp14:anchorId="6B1617B0" wp14:editId="0F97CCD5">
             <wp:extent cx="2105025" cy="1676400"/>
             <wp:effectExtent l="0" t="0" r="0" b="0"/>
             <wp:docPr id="64" name="Рисунок 36"/>
@@ -30263,7 +31279,7 @@
           <w:lang w:eastAsia="en-US"/>
         </w:rPr>
         <w:drawing>
-          <wp:inline distT="0" distB="0" distL="0" distR="0" wp14:anchorId="4997B60B" wp14:editId="79568831">
+          <wp:inline distT="0" distB="0" distL="0" distR="0" wp14:anchorId="4997B60B" wp14:editId="721E4DB3">
             <wp:extent cx="2095500" cy="1695450"/>
             <wp:effectExtent l="0" t="0" r="0" b="0"/>
             <wp:docPr id="65" name="Рисунок 9"/>
@@ -30330,7 +31346,7 @@
           <w:lang w:eastAsia="en-US"/>
         </w:rPr>
         <w:drawing>
-          <wp:inline distT="0" distB="0" distL="0" distR="0" wp14:anchorId="5C2FAE9E" wp14:editId="40F45B12">
+          <wp:inline distT="0" distB="0" distL="0" distR="0" wp14:anchorId="5C2FAE9E" wp14:editId="7321C8B9">
             <wp:extent cx="2133600" cy="1724025"/>
             <wp:effectExtent l="0" t="0" r="0" b="0"/>
             <wp:docPr id="66" name="Рисунок 18"/>
@@ -30410,7 +31426,7 @@
           <w:lang w:eastAsia="en-US"/>
         </w:rPr>
         <w:drawing>
-          <wp:inline distT="0" distB="0" distL="0" distR="0" wp14:anchorId="2C4ACF72" wp14:editId="25E4433E">
+          <wp:inline distT="0" distB="0" distL="0" distR="0" wp14:anchorId="2C4ACF72" wp14:editId="458AA67C">
             <wp:extent cx="2114550" cy="1676400"/>
             <wp:effectExtent l="0" t="0" r="0" b="0"/>
             <wp:docPr id="67" name="Рисунок 27"/>
@@ -30477,7 +31493,7 @@
           <w:lang w:eastAsia="en-US"/>
         </w:rPr>
         <w:drawing>
-          <wp:inline distT="0" distB="0" distL="0" distR="0" wp14:anchorId="4D051F68" wp14:editId="23EBBDFC">
+          <wp:inline distT="0" distB="0" distL="0" distR="0" wp14:anchorId="4D051F68" wp14:editId="4CD29428">
             <wp:extent cx="2095500" cy="1685925"/>
             <wp:effectExtent l="0" t="0" r="0" b="0"/>
             <wp:docPr id="68" name="Рисунок 21"/>
@@ -30676,7 +31692,7 @@
           <w:noProof/>
         </w:rPr>
         <w:drawing>
-          <wp:inline distT="0" distB="0" distL="0" distR="0" wp14:anchorId="5892AE33" wp14:editId="1FC356F5">
+          <wp:inline distT="0" distB="0" distL="0" distR="0" wp14:anchorId="5892AE33" wp14:editId="5C3DE04B">
             <wp:extent cx="2133600" cy="1685925"/>
             <wp:effectExtent l="0" t="0" r="0" b="0"/>
             <wp:docPr id="69" name="Рисунок 10"/>
@@ -30735,7 +31751,7 @@
           <w:noProof/>
         </w:rPr>
         <w:drawing>
-          <wp:inline distT="0" distB="0" distL="0" distR="0" wp14:anchorId="0E31B711" wp14:editId="4F05776C">
+          <wp:inline distT="0" distB="0" distL="0" distR="0" wp14:anchorId="0E31B711" wp14:editId="7C8A2F1A">
             <wp:extent cx="2143125" cy="1752600"/>
             <wp:effectExtent l="0" t="0" r="0" b="0"/>
             <wp:docPr id="70" name="Рисунок 19"/>
@@ -30807,7 +31823,7 @@
           <w:noProof/>
         </w:rPr>
         <w:drawing>
-          <wp:inline distT="0" distB="0" distL="0" distR="0" wp14:anchorId="2448C72B" wp14:editId="7BBE4FB9">
+          <wp:inline distT="0" distB="0" distL="0" distR="0" wp14:anchorId="2448C72B" wp14:editId="50EF0470">
             <wp:extent cx="2181225" cy="1733550"/>
             <wp:effectExtent l="0" t="0" r="0" b="0"/>
             <wp:docPr id="71" name="Рисунок 28"/>
@@ -30866,7 +31882,7 @@
           <w:noProof/>
         </w:rPr>
         <w:drawing>
-          <wp:inline distT="0" distB="0" distL="0" distR="0" wp14:anchorId="170D74BF" wp14:editId="1C0EB83A">
+          <wp:inline distT="0" distB="0" distL="0" distR="0" wp14:anchorId="170D74BF" wp14:editId="624A215E">
             <wp:extent cx="2133600" cy="1714500"/>
             <wp:effectExtent l="0" t="0" r="0" b="0"/>
             <wp:docPr id="72" name="Рисунок 38"/>
@@ -31028,7 +32044,7 @@
           <w:noProof/>
         </w:rPr>
         <w:drawing>
-          <wp:inline distT="0" distB="0" distL="0" distR="0" wp14:anchorId="7A4478BC" wp14:editId="70B2F284">
+          <wp:inline distT="0" distB="0" distL="0" distR="0" wp14:anchorId="7A4478BC" wp14:editId="2E2F2924">
             <wp:extent cx="2095500" cy="1695450"/>
             <wp:effectExtent l="0" t="0" r="0" b="0"/>
             <wp:docPr id="73" name="Рисунок 11"/>
@@ -31087,7 +32103,7 @@
           <w:noProof/>
         </w:rPr>
         <w:drawing>
-          <wp:inline distT="0" distB="0" distL="0" distR="0" wp14:anchorId="2FD8AABA" wp14:editId="0F52A5E5">
+          <wp:inline distT="0" distB="0" distL="0" distR="0" wp14:anchorId="2FD8AABA" wp14:editId="6541F3B4">
             <wp:extent cx="2133600" cy="1724025"/>
             <wp:effectExtent l="0" t="0" r="0" b="0"/>
             <wp:docPr id="74" name="Рисунок 20"/>
@@ -31153,7 +32169,7 @@
           <w:noProof/>
         </w:rPr>
         <w:drawing>
-          <wp:inline distT="0" distB="0" distL="0" distR="0" wp14:anchorId="261A60BD" wp14:editId="4A5A8FFC">
+          <wp:inline distT="0" distB="0" distL="0" distR="0" wp14:anchorId="261A60BD" wp14:editId="0CD86907">
             <wp:extent cx="2152650" cy="1733550"/>
             <wp:effectExtent l="0" t="0" r="0" b="0"/>
             <wp:docPr id="75" name="Рисунок 29"/>
@@ -31212,7 +32228,7 @@
           <w:noProof/>
         </w:rPr>
         <w:drawing>
-          <wp:inline distT="0" distB="0" distL="0" distR="0" wp14:anchorId="5CFDEADB" wp14:editId="5602F414">
+          <wp:inline distT="0" distB="0" distL="0" distR="0" wp14:anchorId="5CFDEADB" wp14:editId="1CB2A7B4">
             <wp:extent cx="2152650" cy="1724025"/>
             <wp:effectExtent l="0" t="0" r="0" b="0"/>
             <wp:docPr id="76" name="Рисунок 39"/>
@@ -31345,8 +32361,8 @@
         <w:t xml:space="preserve">Данные графики описывают результаты «предугадывания» НС в результате работы с тестовым датасетом (этот набор информации НС еще не видела и обучалась она не на нем). </w:t>
       </w:r>
     </w:p>
-    <w:bookmarkStart w:id="85" w:name="_MON_1771915262"/>
-    <w:bookmarkEnd w:id="85"/>
+    <w:bookmarkStart w:id="87" w:name="_MON_1771915262"/>
+    <w:bookmarkEnd w:id="87"/>
     <w:p>
       <w:pPr>
         <w:pStyle w:val="af"/>
@@ -31377,7 +32393,7 @@
           <v:shape id="_x0000_i1025" type="#_x0000_t75" style="width:207.75pt;height:147.75pt" o:ole="">
             <v:imagedata r:id="rId67" o:title=""/>
           </v:shape>
-          <o:OLEObject Type="Embed" ProgID="Excel.Sheet.12" ShapeID="_x0000_i1025" DrawAspect="Content" ObjectID="_1780103721" r:id="rId68"/>
+          <o:OLEObject Type="Embed" ProgID="Excel.Sheet.12" ShapeID="_x0000_i1025" DrawAspect="Content" ObjectID="_1780103983" r:id="rId68"/>
         </w:object>
       </w:r>
     </w:p>
@@ -31403,8 +32419,8 @@
         <w:t>MSELoss</w:t>
       </w:r>
     </w:p>
-    <w:bookmarkStart w:id="86" w:name="_MON_1771914912"/>
-    <w:bookmarkEnd w:id="86"/>
+    <w:bookmarkStart w:id="88" w:name="_MON_1771914912"/>
+    <w:bookmarkEnd w:id="88"/>
     <w:p>
       <w:pPr>
         <w:pStyle w:val="af"/>
@@ -31416,7 +32432,7 @@
           <v:shape id="_x0000_i1026" type="#_x0000_t75" style="width:207.75pt;height:147.75pt" o:ole="">
             <v:imagedata r:id="rId69" o:title=""/>
           </v:shape>
-          <o:OLEObject Type="Embed" ProgID="Excel.Sheet.12" ShapeID="_x0000_i1026" DrawAspect="Content" ObjectID="_1780103722" r:id="rId70"/>
+          <o:OLEObject Type="Embed" ProgID="Excel.Sheet.12" ShapeID="_x0000_i1026" DrawAspect="Content" ObjectID="_1780103984" r:id="rId70"/>
         </w:object>
       </w:r>
     </w:p>
@@ -31546,35 +32562,35 @@
           <w:numId w:val="29"/>
         </w:numPr>
       </w:pPr>
-      <w:bookmarkStart w:id="87" w:name="_Toc161356279"/>
-      <w:bookmarkStart w:id="88" w:name="_Toc168413488"/>
-      <w:bookmarkStart w:id="89" w:name="_Toc168415412"/>
-      <w:bookmarkStart w:id="90" w:name="_Toc169448417"/>
-      <w:bookmarkStart w:id="91" w:name="_Toc169480113"/>
+      <w:bookmarkStart w:id="89" w:name="_Toc161356279"/>
+      <w:bookmarkStart w:id="90" w:name="_Toc168413488"/>
+      <w:bookmarkStart w:id="91" w:name="_Toc168415412"/>
+      <w:bookmarkStart w:id="92" w:name="_Toc169448417"/>
+      <w:bookmarkStart w:id="93" w:name="_Toc169491176"/>
       <w:r>
         <w:lastRenderedPageBreak/>
         <w:t>З</w:t>
       </w:r>
-      <w:bookmarkEnd w:id="87"/>
-      <w:bookmarkEnd w:id="88"/>
-      <w:r>
-        <w:t>аключение</w:t>
-      </w:r>
-      <w:r>
-        <w:t xml:space="preserve"> </w:t>
-      </w:r>
-      <w:r>
-        <w:t xml:space="preserve">по </w:t>
-      </w:r>
-      <w:r>
-        <w:rPr>
-          <w:lang w:val="en-US"/>
-        </w:rPr>
-        <w:t>CNN</w:t>
-      </w:r>
       <w:bookmarkEnd w:id="89"/>
       <w:bookmarkEnd w:id="90"/>
+      <w:r>
+        <w:t>аключение</w:t>
+      </w:r>
+      <w:r>
+        <w:t xml:space="preserve"> </w:t>
+      </w:r>
+      <w:r>
+        <w:t xml:space="preserve">по </w:t>
+      </w:r>
+      <w:r>
+        <w:rPr>
+          <w:lang w:val="en-US"/>
+        </w:rPr>
+        <w:t>CNN</w:t>
+      </w:r>
       <w:bookmarkEnd w:id="91"/>
+      <w:bookmarkEnd w:id="92"/>
+      <w:bookmarkEnd w:id="93"/>
     </w:p>
     <w:p>
       <w:pPr>
@@ -31663,7 +32679,7 @@
           <w:lang w:eastAsia="en-US"/>
         </w:rPr>
       </w:pPr>
-      <w:bookmarkStart w:id="92" w:name="_Hlk160580899"/>
+      <w:bookmarkStart w:id="94" w:name="_Hlk160580899"/>
       <w:r>
         <w:rPr>
           <w:color w:val="000000"/>
@@ -31692,7 +32708,7 @@
         <w:t>;</w:t>
       </w:r>
     </w:p>
-    <w:bookmarkEnd w:id="92"/>
+    <w:bookmarkEnd w:id="94"/>
     <w:p>
       <w:pPr>
         <w:numPr>
@@ -31882,6 +32898,7 @@
           <w:rFonts w:eastAsia="Calibri"/>
         </w:rPr>
       </w:pPr>
+      <w:bookmarkStart w:id="95" w:name="_Toc169491177"/>
       <w:r>
         <w:rPr>
           <w:rFonts w:eastAsia="Calibri"/>
@@ -31896,6 +32913,7 @@
         </w:rPr>
         <w:t>ViT</w:t>
       </w:r>
+      <w:bookmarkEnd w:id="95"/>
     </w:p>
     <w:p>
       <w:pPr>
@@ -32057,6 +33075,7 @@
           <w:rFonts w:eastAsia="Calibri"/>
         </w:rPr>
       </w:pPr>
+      <w:bookmarkStart w:id="96" w:name="_Toc169491178"/>
       <w:r>
         <w:rPr>
           <w:rFonts w:eastAsia="Calibri"/>
@@ -32071,6 +33090,7 @@
         <w:tab/>
         <w:t>Устройство визуальной трансформерной НС</w:t>
       </w:r>
+      <w:bookmarkEnd w:id="96"/>
     </w:p>
     <w:p>
       <w:pPr>
@@ -32285,6 +33305,7 @@
           <w:rFonts w:eastAsia="Calibri"/>
         </w:rPr>
       </w:pPr>
+      <w:bookmarkStart w:id="97" w:name="_Toc169491179"/>
       <w:r>
         <w:rPr>
           <w:rFonts w:eastAsia="Calibri"/>
@@ -32292,6 +33313,7 @@
         <w:lastRenderedPageBreak/>
         <w:t>Что поступает в трансформер</w:t>
       </w:r>
+      <w:bookmarkEnd w:id="97"/>
     </w:p>
     <w:p>
       <w:pPr>
@@ -32619,6 +33641,7 @@
           <w:rFonts w:eastAsia="Calibri"/>
         </w:rPr>
       </w:pPr>
+      <w:bookmarkStart w:id="98" w:name="_Toc169491180"/>
       <w:r>
         <w:rPr>
           <w:rFonts w:eastAsia="Calibri"/>
@@ -32626,6 +33649,7 @@
         <w:lastRenderedPageBreak/>
         <w:t>Механизм «внимания»</w:t>
       </w:r>
+      <w:bookmarkEnd w:id="98"/>
     </w:p>
     <w:p>
       <w:pPr>
@@ -35110,6 +36134,7 @@
           <w:rFonts w:eastAsia="Calibri"/>
         </w:rPr>
       </w:pPr>
+      <w:bookmarkStart w:id="99" w:name="_Toc169491181"/>
       <w:r>
         <w:rPr>
           <w:rFonts w:eastAsia="Calibri"/>
@@ -35117,6 +36142,7 @@
         <w:lastRenderedPageBreak/>
         <w:t>Полносвязная нейронная сеть</w:t>
       </w:r>
+      <w:bookmarkEnd w:id="99"/>
     </w:p>
     <w:p>
       <w:pPr>
@@ -36066,6 +37092,7 @@
           <w:rFonts w:eastAsia="Calibri"/>
         </w:rPr>
       </w:pPr>
+      <w:bookmarkStart w:id="100" w:name="_Toc169491182"/>
       <w:r>
         <w:rPr>
           <w:rFonts w:eastAsia="Calibri"/>
@@ -36073,6 +37100,7 @@
         <w:lastRenderedPageBreak/>
         <w:t>Блок энкодер</w:t>
       </w:r>
+      <w:bookmarkEnd w:id="100"/>
     </w:p>
     <w:p>
       <w:pPr>
@@ -37523,6 +38551,7 @@
           <w:szCs w:val="20"/>
         </w:rPr>
       </w:pPr>
+      <w:bookmarkStart w:id="101" w:name="_Toc169491183"/>
       <w:r>
         <w:rPr>
           <w:rFonts w:eastAsia="Calibri"/>
@@ -37530,6 +38559,7 @@
         <w:lastRenderedPageBreak/>
         <w:t>Проведение исследования</w:t>
       </w:r>
+      <w:bookmarkEnd w:id="101"/>
     </w:p>
     <w:p>
       <w:pPr>
@@ -38323,6 +39353,7 @@
           <w:lang w:val="en-US"/>
         </w:rPr>
       </w:pPr>
+      <w:bookmarkStart w:id="102" w:name="_Toc169491184"/>
       <w:r>
         <w:rPr>
           <w:rFonts w:eastAsia="Calibri"/>
@@ -38337,6 +39368,7 @@
         </w:rPr>
         <w:t>ViT</w:t>
       </w:r>
+      <w:bookmarkEnd w:id="102"/>
     </w:p>
     <w:p>
       <w:pPr>
@@ -38829,10 +39861,10 @@
         </w:numPr>
         <w:ind w:left="448" w:hanging="448"/>
       </w:pPr>
-      <w:bookmarkStart w:id="93" w:name="_Toc168415413"/>
-      <w:bookmarkStart w:id="94" w:name="_Toc169448418"/>
-      <w:bookmarkStart w:id="95" w:name="_Toc169480114"/>
-      <w:bookmarkStart w:id="96" w:name="_Toc161356280"/>
+      <w:bookmarkStart w:id="103" w:name="_Toc168415413"/>
+      <w:bookmarkStart w:id="104" w:name="_Toc169448418"/>
+      <w:bookmarkStart w:id="105" w:name="_Toc161356280"/>
+      <w:bookmarkStart w:id="106" w:name="_Toc169491185"/>
       <w:r>
         <w:lastRenderedPageBreak/>
         <w:t>Метод</w:t>
@@ -38840,9 +39872,9 @@
       <w:r>
         <w:t xml:space="preserve"> дообучению</w:t>
       </w:r>
-      <w:bookmarkEnd w:id="93"/>
-      <w:bookmarkEnd w:id="94"/>
-      <w:bookmarkEnd w:id="95"/>
+      <w:bookmarkEnd w:id="103"/>
+      <w:bookmarkEnd w:id="104"/>
+      <w:bookmarkEnd w:id="106"/>
     </w:p>
     <w:p>
       <w:pPr>
@@ -38968,22 +40000,22 @@
           <w:numId w:val="26"/>
         </w:numPr>
       </w:pPr>
-      <w:bookmarkStart w:id="97" w:name="_Toc166811660"/>
-      <w:bookmarkStart w:id="98" w:name="_Toc166811797"/>
-      <w:bookmarkStart w:id="99" w:name="_Toc168413490"/>
-      <w:bookmarkStart w:id="100" w:name="_Toc168415414"/>
-      <w:bookmarkStart w:id="101" w:name="_Toc169448419"/>
-      <w:bookmarkStart w:id="102" w:name="_Toc169480115"/>
+      <w:bookmarkStart w:id="107" w:name="_Toc166811660"/>
+      <w:bookmarkStart w:id="108" w:name="_Toc166811797"/>
+      <w:bookmarkStart w:id="109" w:name="_Toc168413490"/>
+      <w:bookmarkStart w:id="110" w:name="_Toc168415414"/>
+      <w:bookmarkStart w:id="111" w:name="_Toc169448419"/>
+      <w:bookmarkStart w:id="112" w:name="_Toc169491186"/>
       <w:r>
         <w:lastRenderedPageBreak/>
         <w:t>Разработка модуля дообучения</w:t>
       </w:r>
-      <w:bookmarkEnd w:id="97"/>
-      <w:bookmarkEnd w:id="98"/>
-      <w:bookmarkEnd w:id="99"/>
-      <w:bookmarkEnd w:id="100"/>
-      <w:bookmarkEnd w:id="101"/>
-      <w:bookmarkEnd w:id="102"/>
+      <w:bookmarkEnd w:id="107"/>
+      <w:bookmarkEnd w:id="108"/>
+      <w:bookmarkEnd w:id="109"/>
+      <w:bookmarkEnd w:id="110"/>
+      <w:bookmarkEnd w:id="111"/>
+      <w:bookmarkEnd w:id="112"/>
     </w:p>
     <w:p>
       <w:pPr>
@@ -39222,22 +40254,22 @@
           <w:numId w:val="37"/>
         </w:numPr>
       </w:pPr>
-      <w:bookmarkStart w:id="103" w:name="_Toc166811661"/>
-      <w:bookmarkStart w:id="104" w:name="_Toc166811798"/>
-      <w:bookmarkStart w:id="105" w:name="_Toc168413491"/>
-      <w:bookmarkStart w:id="106" w:name="_Toc168415415"/>
-      <w:bookmarkStart w:id="107" w:name="_Toc169448420"/>
-      <w:bookmarkStart w:id="108" w:name="_Toc169480116"/>
+      <w:bookmarkStart w:id="113" w:name="_Toc166811661"/>
+      <w:bookmarkStart w:id="114" w:name="_Toc166811798"/>
+      <w:bookmarkStart w:id="115" w:name="_Toc168413491"/>
+      <w:bookmarkStart w:id="116" w:name="_Toc168415415"/>
+      <w:bookmarkStart w:id="117" w:name="_Toc169448420"/>
+      <w:bookmarkStart w:id="118" w:name="_Toc169491187"/>
       <w:r>
         <w:lastRenderedPageBreak/>
         <w:t>Реализация класса создания датасетов</w:t>
       </w:r>
-      <w:bookmarkEnd w:id="103"/>
-      <w:bookmarkEnd w:id="104"/>
-      <w:bookmarkEnd w:id="105"/>
-      <w:bookmarkEnd w:id="106"/>
-      <w:bookmarkEnd w:id="107"/>
-      <w:bookmarkEnd w:id="108"/>
+      <w:bookmarkEnd w:id="113"/>
+      <w:bookmarkEnd w:id="114"/>
+      <w:bookmarkEnd w:id="115"/>
+      <w:bookmarkEnd w:id="116"/>
+      <w:bookmarkEnd w:id="117"/>
+      <w:bookmarkEnd w:id="118"/>
     </w:p>
     <w:p>
       <w:pPr>
@@ -39327,7 +40359,7 @@
                 <w:lang w:val="en-US" w:eastAsia="en-US"/>
               </w:rPr>
             </w:pPr>
-            <w:bookmarkStart w:id="109" w:name="_Hlk166804646"/>
+            <w:bookmarkStart w:id="119" w:name="_Hlk166804646"/>
             <w:r>
               <w:rPr>
                 <w:rFonts w:ascii="Courier New" w:hAnsi="Courier New" w:cs="Courier New"/>
@@ -41430,7 +42462,7 @@
         </w:tc>
       </w:tr>
     </w:tbl>
-    <w:bookmarkEnd w:id="109"/>
+    <w:bookmarkEnd w:id="119"/>
     <w:p>
       <w:pPr>
         <w:pStyle w:val="af"/>
@@ -41525,22 +42557,22 @@
           <w:numId w:val="37"/>
         </w:numPr>
       </w:pPr>
-      <w:bookmarkStart w:id="110" w:name="_Toc166811662"/>
-      <w:bookmarkStart w:id="111" w:name="_Toc166811799"/>
-      <w:bookmarkStart w:id="112" w:name="_Toc168413492"/>
-      <w:bookmarkStart w:id="113" w:name="_Toc168415416"/>
-      <w:bookmarkStart w:id="114" w:name="_Toc169448421"/>
-      <w:bookmarkStart w:id="115" w:name="_Toc169480117"/>
+      <w:bookmarkStart w:id="120" w:name="_Toc166811662"/>
+      <w:bookmarkStart w:id="121" w:name="_Toc166811799"/>
+      <w:bookmarkStart w:id="122" w:name="_Toc168413492"/>
+      <w:bookmarkStart w:id="123" w:name="_Toc168415416"/>
+      <w:bookmarkStart w:id="124" w:name="_Toc169448421"/>
+      <w:bookmarkStart w:id="125" w:name="_Toc169491188"/>
       <w:r>
         <w:lastRenderedPageBreak/>
         <w:t>Реализация метода дообучения</w:t>
       </w:r>
-      <w:bookmarkEnd w:id="110"/>
-      <w:bookmarkEnd w:id="111"/>
-      <w:bookmarkEnd w:id="112"/>
-      <w:bookmarkEnd w:id="113"/>
-      <w:bookmarkEnd w:id="114"/>
-      <w:bookmarkEnd w:id="115"/>
+      <w:bookmarkEnd w:id="120"/>
+      <w:bookmarkEnd w:id="121"/>
+      <w:bookmarkEnd w:id="122"/>
+      <w:bookmarkEnd w:id="123"/>
+      <w:bookmarkEnd w:id="124"/>
+      <w:bookmarkEnd w:id="125"/>
     </w:p>
     <w:p>
       <w:pPr>
@@ -41712,22 +42744,22 @@
           <w:numId w:val="37"/>
         </w:numPr>
       </w:pPr>
-      <w:bookmarkStart w:id="116" w:name="_Toc166811663"/>
-      <w:bookmarkStart w:id="117" w:name="_Toc166811800"/>
-      <w:bookmarkStart w:id="118" w:name="_Toc168413493"/>
-      <w:bookmarkStart w:id="119" w:name="_Toc168415417"/>
-      <w:bookmarkStart w:id="120" w:name="_Toc169448422"/>
-      <w:bookmarkStart w:id="121" w:name="_Toc169480118"/>
+      <w:bookmarkStart w:id="126" w:name="_Toc166811663"/>
+      <w:bookmarkStart w:id="127" w:name="_Toc166811800"/>
+      <w:bookmarkStart w:id="128" w:name="_Toc168413493"/>
+      <w:bookmarkStart w:id="129" w:name="_Toc168415417"/>
+      <w:bookmarkStart w:id="130" w:name="_Toc169448422"/>
+      <w:bookmarkStart w:id="131" w:name="_Toc169491189"/>
       <w:r>
         <w:lastRenderedPageBreak/>
         <w:t>Проведение исследования</w:t>
       </w:r>
-      <w:bookmarkEnd w:id="116"/>
-      <w:bookmarkEnd w:id="117"/>
-      <w:bookmarkEnd w:id="118"/>
-      <w:bookmarkEnd w:id="119"/>
-      <w:bookmarkEnd w:id="120"/>
-      <w:bookmarkEnd w:id="121"/>
+      <w:bookmarkEnd w:id="126"/>
+      <w:bookmarkEnd w:id="127"/>
+      <w:bookmarkEnd w:id="128"/>
+      <w:bookmarkEnd w:id="129"/>
+      <w:bookmarkEnd w:id="130"/>
+      <w:bookmarkEnd w:id="131"/>
     </w:p>
     <w:p>
       <w:pPr>
@@ -41859,22 +42891,22 @@
           <w:numId w:val="37"/>
         </w:numPr>
       </w:pPr>
-      <w:bookmarkStart w:id="122" w:name="_Toc166811664"/>
-      <w:bookmarkStart w:id="123" w:name="_Toc166811801"/>
-      <w:bookmarkStart w:id="124" w:name="_Toc168413494"/>
-      <w:bookmarkStart w:id="125" w:name="_Toc168415418"/>
-      <w:bookmarkStart w:id="126" w:name="_Toc169448423"/>
-      <w:bookmarkStart w:id="127" w:name="_Toc169480119"/>
+      <w:bookmarkStart w:id="132" w:name="_Toc166811664"/>
+      <w:bookmarkStart w:id="133" w:name="_Toc166811801"/>
+      <w:bookmarkStart w:id="134" w:name="_Toc168413494"/>
+      <w:bookmarkStart w:id="135" w:name="_Toc168415418"/>
+      <w:bookmarkStart w:id="136" w:name="_Toc169448423"/>
+      <w:bookmarkStart w:id="137" w:name="_Toc169491190"/>
       <w:r>
         <w:lastRenderedPageBreak/>
         <w:t>Исследования</w:t>
       </w:r>
-      <w:bookmarkEnd w:id="122"/>
-      <w:bookmarkEnd w:id="123"/>
-      <w:bookmarkEnd w:id="124"/>
-      <w:bookmarkEnd w:id="125"/>
-      <w:bookmarkEnd w:id="126"/>
-      <w:bookmarkEnd w:id="127"/>
+      <w:bookmarkEnd w:id="132"/>
+      <w:bookmarkEnd w:id="133"/>
+      <w:bookmarkEnd w:id="134"/>
+      <w:bookmarkEnd w:id="135"/>
+      <w:bookmarkEnd w:id="136"/>
+      <w:bookmarkEnd w:id="137"/>
     </w:p>
     <w:p>
       <w:pPr>
@@ -42029,8 +43061,8 @@
           <w:lang w:eastAsia="en-US"/>
         </w:rPr>
       </w:pPr>
-      <w:bookmarkStart w:id="128" w:name="_MON_1777422539"/>
-      <w:bookmarkEnd w:id="128"/>
+      <w:bookmarkStart w:id="138" w:name="_MON_1777422539"/>
+      <w:bookmarkEnd w:id="138"/>
       <w:r>
         <w:rPr>
           <w:color w:val="000000"/>
@@ -42125,8 +43157,8 @@
           <w:lang w:eastAsia="en-US"/>
         </w:rPr>
       </w:pPr>
-      <w:bookmarkStart w:id="129" w:name="_MON_1777422663"/>
-      <w:bookmarkEnd w:id="129"/>
+      <w:bookmarkStart w:id="139" w:name="_MON_1777422663"/>
+      <w:bookmarkEnd w:id="139"/>
       <w:r>
         <w:rPr>
           <w:color w:val="000000"/>
@@ -42606,22 +43638,22 @@
           <w:numId w:val="37"/>
         </w:numPr>
       </w:pPr>
-      <w:bookmarkStart w:id="130" w:name="_Toc166811665"/>
-      <w:bookmarkStart w:id="131" w:name="_Toc166811802"/>
-      <w:bookmarkStart w:id="132" w:name="_Toc168413495"/>
-      <w:bookmarkStart w:id="133" w:name="_Toc168415419"/>
-      <w:bookmarkStart w:id="134" w:name="_Toc169448424"/>
-      <w:bookmarkStart w:id="135" w:name="_Toc169480120"/>
+      <w:bookmarkStart w:id="140" w:name="_Toc166811665"/>
+      <w:bookmarkStart w:id="141" w:name="_Toc166811802"/>
+      <w:bookmarkStart w:id="142" w:name="_Toc168413495"/>
+      <w:bookmarkStart w:id="143" w:name="_Toc168415419"/>
+      <w:bookmarkStart w:id="144" w:name="_Toc169448424"/>
+      <w:bookmarkStart w:id="145" w:name="_Toc169491191"/>
       <w:r>
         <w:lastRenderedPageBreak/>
         <w:t>Эффективность метода дообучения</w:t>
       </w:r>
-      <w:bookmarkEnd w:id="130"/>
-      <w:bookmarkEnd w:id="131"/>
-      <w:bookmarkEnd w:id="132"/>
-      <w:bookmarkEnd w:id="133"/>
-      <w:bookmarkEnd w:id="134"/>
-      <w:bookmarkEnd w:id="135"/>
+      <w:bookmarkEnd w:id="140"/>
+      <w:bookmarkEnd w:id="141"/>
+      <w:bookmarkEnd w:id="142"/>
+      <w:bookmarkEnd w:id="143"/>
+      <w:bookmarkEnd w:id="144"/>
+      <w:bookmarkEnd w:id="145"/>
     </w:p>
     <w:p>
       <w:pPr>
@@ -42708,7 +43740,7 @@
           <w:lang w:eastAsia="en-US"/>
         </w:rPr>
         <w:drawing>
-          <wp:inline distT="0" distB="0" distL="0" distR="0" wp14:anchorId="49E53B78" wp14:editId="4EEF8660">
+          <wp:inline distT="0" distB="0" distL="0" distR="0" wp14:anchorId="49E53B78" wp14:editId="66210B12">
             <wp:extent cx="2943225" cy="2124075"/>
             <wp:effectExtent l="0" t="0" r="0" b="0"/>
             <wp:docPr id="82" name="Рисунок 2"/>
@@ -42765,7 +43797,7 @@
           <w:lang w:eastAsia="en-US"/>
         </w:rPr>
         <w:drawing>
-          <wp:inline distT="0" distB="0" distL="0" distR="0" wp14:anchorId="7A27494D" wp14:editId="0AA09E8F">
+          <wp:inline distT="0" distB="0" distL="0" distR="0" wp14:anchorId="7A27494D" wp14:editId="13776316">
             <wp:extent cx="2914650" cy="2124075"/>
             <wp:effectExtent l="0" t="0" r="0" b="0"/>
             <wp:docPr id="83" name="Рисунок 1"/>
@@ -42897,7 +43929,7 @@
           <w:lang w:eastAsia="en-US"/>
         </w:rPr>
         <w:drawing>
-          <wp:inline distT="0" distB="0" distL="0" distR="0" wp14:anchorId="5033FF97" wp14:editId="7C7AB5E2">
+          <wp:inline distT="0" distB="0" distL="0" distR="0" wp14:anchorId="5033FF97" wp14:editId="2ED744CE">
             <wp:extent cx="2981325" cy="2181225"/>
             <wp:effectExtent l="0" t="0" r="0" b="0"/>
             <wp:docPr id="84" name="Рисунок 4"/>
@@ -42954,7 +43986,7 @@
           <w:lang w:eastAsia="en-US"/>
         </w:rPr>
         <w:drawing>
-          <wp:inline distT="0" distB="0" distL="0" distR="0" wp14:anchorId="75E11DFE" wp14:editId="4D923150">
+          <wp:inline distT="0" distB="0" distL="0" distR="0" wp14:anchorId="75E11DFE" wp14:editId="2B09B7A7">
             <wp:extent cx="3009900" cy="2171700"/>
             <wp:effectExtent l="0" t="0" r="0" b="0"/>
             <wp:docPr id="85" name="Рисунок 3"/>
@@ -43096,22 +44128,22 @@
           <w:numId w:val="37"/>
         </w:numPr>
       </w:pPr>
-      <w:bookmarkStart w:id="136" w:name="_Toc166811666"/>
-      <w:bookmarkStart w:id="137" w:name="_Toc166811803"/>
-      <w:bookmarkStart w:id="138" w:name="_Toc168413496"/>
-      <w:bookmarkStart w:id="139" w:name="_Toc168415420"/>
-      <w:bookmarkStart w:id="140" w:name="_Toc169448425"/>
-      <w:bookmarkStart w:id="141" w:name="_Toc169480121"/>
+      <w:bookmarkStart w:id="146" w:name="_Toc166811666"/>
+      <w:bookmarkStart w:id="147" w:name="_Toc166811803"/>
+      <w:bookmarkStart w:id="148" w:name="_Toc168413496"/>
+      <w:bookmarkStart w:id="149" w:name="_Toc168415420"/>
+      <w:bookmarkStart w:id="150" w:name="_Toc169448425"/>
+      <w:bookmarkStart w:id="151" w:name="_Toc169491192"/>
       <w:r>
         <w:lastRenderedPageBreak/>
         <w:t>Закономерности</w:t>
       </w:r>
-      <w:bookmarkEnd w:id="136"/>
-      <w:bookmarkEnd w:id="137"/>
-      <w:bookmarkEnd w:id="138"/>
-      <w:bookmarkEnd w:id="139"/>
-      <w:bookmarkEnd w:id="140"/>
-      <w:bookmarkEnd w:id="141"/>
+      <w:bookmarkEnd w:id="146"/>
+      <w:bookmarkEnd w:id="147"/>
+      <w:bookmarkEnd w:id="148"/>
+      <w:bookmarkEnd w:id="149"/>
+      <w:bookmarkEnd w:id="150"/>
+      <w:bookmarkEnd w:id="151"/>
     </w:p>
     <w:p>
       <w:pPr>
@@ -43176,22 +44208,22 @@
           <w:numId w:val="37"/>
         </w:numPr>
       </w:pPr>
-      <w:bookmarkStart w:id="142" w:name="_Toc166811667"/>
-      <w:bookmarkStart w:id="143" w:name="_Toc166811804"/>
-      <w:bookmarkStart w:id="144" w:name="_Toc168413497"/>
-      <w:bookmarkStart w:id="145" w:name="_Toc168415421"/>
-      <w:bookmarkStart w:id="146" w:name="_Toc169448426"/>
-      <w:bookmarkStart w:id="147" w:name="_Toc169480122"/>
+      <w:bookmarkStart w:id="152" w:name="_Toc166811667"/>
+      <w:bookmarkStart w:id="153" w:name="_Toc166811804"/>
+      <w:bookmarkStart w:id="154" w:name="_Toc168413497"/>
+      <w:bookmarkStart w:id="155" w:name="_Toc168415421"/>
+      <w:bookmarkStart w:id="156" w:name="_Toc169448426"/>
+      <w:bookmarkStart w:id="157" w:name="_Toc169491193"/>
       <w:r>
         <w:lastRenderedPageBreak/>
         <w:t>Оптимальные настройки</w:t>
       </w:r>
-      <w:bookmarkEnd w:id="142"/>
-      <w:bookmarkEnd w:id="143"/>
-      <w:bookmarkEnd w:id="144"/>
-      <w:bookmarkEnd w:id="145"/>
-      <w:bookmarkEnd w:id="146"/>
-      <w:bookmarkEnd w:id="147"/>
+      <w:bookmarkEnd w:id="152"/>
+      <w:bookmarkEnd w:id="153"/>
+      <w:bookmarkEnd w:id="154"/>
+      <w:bookmarkEnd w:id="155"/>
+      <w:bookmarkEnd w:id="156"/>
+      <w:bookmarkEnd w:id="157"/>
     </w:p>
     <w:p>
       <w:pPr>
@@ -43265,19 +44297,19 @@
       <w:pPr>
         <w:pStyle w:val="HeaderDefault"/>
       </w:pPr>
-      <w:bookmarkStart w:id="148" w:name="_Toc168413498"/>
-      <w:bookmarkStart w:id="149" w:name="_Toc168415422"/>
-      <w:bookmarkStart w:id="150" w:name="_Toc169448427"/>
-      <w:bookmarkStart w:id="151" w:name="_Toc169480123"/>
+      <w:bookmarkStart w:id="158" w:name="_Toc168413498"/>
+      <w:bookmarkStart w:id="159" w:name="_Toc168415422"/>
+      <w:bookmarkStart w:id="160" w:name="_Toc169448427"/>
+      <w:bookmarkStart w:id="161" w:name="_Toc169491194"/>
       <w:r>
         <w:lastRenderedPageBreak/>
         <w:t>СПИСОК ИСПОЛЬЗУЕМЫХ ИСТОЧНИКОВ</w:t>
       </w:r>
-      <w:bookmarkEnd w:id="96"/>
-      <w:bookmarkEnd w:id="148"/>
-      <w:bookmarkEnd w:id="149"/>
-      <w:bookmarkEnd w:id="150"/>
-      <w:bookmarkEnd w:id="151"/>
+      <w:bookmarkEnd w:id="105"/>
+      <w:bookmarkEnd w:id="158"/>
+      <w:bookmarkEnd w:id="159"/>
+      <w:bookmarkEnd w:id="160"/>
+      <w:bookmarkEnd w:id="161"/>
     </w:p>
     <w:p>
       <w:pPr>
@@ -44369,6 +45401,7 @@
           <w:rFonts w:eastAsia="Calibri"/>
         </w:rPr>
       </w:pPr>
+      <w:bookmarkStart w:id="162" w:name="_Toc169491195"/>
       <w:r>
         <w:rPr>
           <w:rFonts w:eastAsia="Calibri"/>
@@ -44376,6 +45409,7 @@
         <w:lastRenderedPageBreak/>
         <w:t>ПРИЛОЖЕНИЕ А. Графическая часть выпускной квалификационной работы</w:t>
       </w:r>
+      <w:bookmarkEnd w:id="162"/>
     </w:p>
     <w:p>
       <w:pPr>

</xml_diff>